<commit_message>
MVC pattern - functions & description
</commit_message>
<xml_diff>
--- a/architecture/main.docx
+++ b/architecture/main.docx
@@ -1385,15 +1385,6 @@
           <w:lang w:val="en"/>
         </w:rPr>
         <w:tab/>
-      </w:r>
-      <w:r>
-        <w:rPr>
-          <w:rFonts w:ascii="Times New Roman" w:hAnsi="Times New Roman" w:cs="Times New Roman"/>
-          <w:bCs/>
-          <w:sz w:val="28"/>
-          <w:szCs w:val="28"/>
-          <w:lang w:val="en"/>
-        </w:rPr>
         <w:t xml:space="preserve">Am ales </w:t>
       </w:r>
       <w:proofErr w:type="spellStart"/>
@@ -1902,17 +1893,7 @@
           <w:szCs w:val="28"/>
           <w:lang w:val="en"/>
         </w:rPr>
-        <w:t xml:space="preserve"> de </w:t>
-      </w:r>
-      <w:r>
-        <w:rPr>
-          <w:rFonts w:ascii="Times New Roman" w:hAnsi="Times New Roman" w:cs="Times New Roman"/>
-          <w:bCs/>
-          <w:sz w:val="28"/>
-          <w:szCs w:val="28"/>
-          <w:lang w:val="en"/>
-        </w:rPr>
-        <w:t xml:space="preserve">  </w:t>
+        <w:t xml:space="preserve"> de   </w:t>
       </w:r>
       <w:proofErr w:type="spellStart"/>
       <w:r>
@@ -4641,17 +4622,7 @@
           <w:szCs w:val="28"/>
           <w:lang w:val="en"/>
         </w:rPr>
-        <w:t>a</w:t>
-      </w:r>
-      <w:r>
-        <w:rPr>
-          <w:rFonts w:ascii="Times New Roman" w:hAnsi="Times New Roman" w:cs="Times New Roman"/>
-          <w:bCs/>
-          <w:sz w:val="28"/>
-          <w:szCs w:val="28"/>
-          <w:lang w:val="en"/>
-        </w:rPr>
-        <w:t>cces</w:t>
+        <w:t>acces</w:t>
       </w:r>
       <w:proofErr w:type="spellEnd"/>
       <w:r>
@@ -5043,16 +5014,7 @@
           <w:sz w:val="28"/>
           <w:szCs w:val="28"/>
         </w:rPr>
-        <w:t>4</w:t>
-      </w:r>
-      <w:r>
-        <w:rPr>
-          <w:rFonts w:ascii="Times New Roman" w:hAnsi="Times New Roman" w:cs="Times New Roman"/>
-          <w:b/>
-          <w:sz w:val="28"/>
-          <w:szCs w:val="28"/>
-        </w:rPr>
-        <w:t>. Use case-</w:t>
+        <w:t>4. Use case-</w:t>
       </w:r>
       <w:proofErr w:type="spellStart"/>
       <w:r>
@@ -7269,7 +7231,7 @@
                     </pic:cNvPicPr>
                   </pic:nvPicPr>
                   <pic:blipFill>
-                    <a:blip r:embed="rId6">
+                    <a:blip r:embed="rId7">
                       <a:extLst>
                         <a:ext uri="{28A0092B-C50C-407E-A947-70E740481C1C}">
                           <a14:useLocalDpi xmlns:a14="http://schemas.microsoft.com/office/drawing/2010/main" val="0"/>
@@ -7355,7 +7317,7 @@
                     </pic:cNvPicPr>
                   </pic:nvPicPr>
                   <pic:blipFill>
-                    <a:blip r:embed="rId7">
+                    <a:blip r:embed="rId8">
                       <a:extLst>
                         <a:ext uri="{28A0092B-C50C-407E-A947-70E740481C1C}">
                           <a14:useLocalDpi xmlns:a14="http://schemas.microsoft.com/office/drawing/2010/main" val="0"/>
@@ -9750,7 +9712,7 @@
                     <pic:cNvPicPr/>
                   </pic:nvPicPr>
                   <pic:blipFill>
-                    <a:blip r:embed="rId8" cstate="print">
+                    <a:blip r:embed="rId9" cstate="print">
                       <a:extLst>
                         <a:ext uri="{28A0092B-C50C-407E-A947-70E740481C1C}">
                           <a14:useLocalDpi xmlns:a14="http://schemas.microsoft.com/office/drawing/2010/main" val="0"/>
@@ -9785,8 +9747,6 @@
           <w:szCs w:val="28"/>
         </w:rPr>
       </w:pPr>
-      <w:bookmarkStart w:id="0" w:name="_GoBack"/>
-      <w:bookmarkEnd w:id="0"/>
     </w:p>
     <w:p>
       <w:pPr>
@@ -10540,7 +10500,7 @@
                     </pic:cNvPicPr>
                   </pic:nvPicPr>
                   <pic:blipFill>
-                    <a:blip r:embed="rId9">
+                    <a:blip r:embed="rId10">
                       <a:extLst>
                         <a:ext uri="{28A0092B-C50C-407E-A947-70E740481C1C}">
                           <a14:useLocalDpi xmlns:a14="http://schemas.microsoft.com/office/drawing/2010/main" val="0"/>
@@ -10572,6 +10532,4380 @@
         </w:drawing>
       </w:r>
     </w:p>
+    <w:p>
+      <w:pPr>
+        <w:rPr>
+          <w:b/>
+        </w:rPr>
+      </w:pPr>
+    </w:p>
+    <w:p>
+      <w:pPr>
+        <w:rPr>
+          <w:rFonts w:ascii="Times New Roman" w:hAnsi="Times New Roman" w:cs="Times New Roman"/>
+          <w:b/>
+          <w:sz w:val="28"/>
+          <w:szCs w:val="28"/>
+        </w:rPr>
+      </w:pPr>
+      <w:r>
+        <w:rPr>
+          <w:rFonts w:ascii="Times New Roman" w:hAnsi="Times New Roman" w:cs="Times New Roman"/>
+          <w:b/>
+          <w:sz w:val="28"/>
+          <w:szCs w:val="28"/>
+        </w:rPr>
+        <w:t>MVC Pattern (Model-View-Controller)</w:t>
+      </w:r>
+    </w:p>
+    <w:p>
+      <w:pPr>
+        <w:rPr>
+          <w:rFonts w:ascii="Times New Roman" w:hAnsi="Times New Roman" w:cs="Times New Roman"/>
+          <w:sz w:val="28"/>
+          <w:szCs w:val="28"/>
+        </w:rPr>
+      </w:pPr>
+      <w:r>
+        <w:rPr>
+          <w:rFonts w:ascii="Times New Roman" w:hAnsi="Times New Roman" w:cs="Times New Roman"/>
+          <w:i/>
+          <w:sz w:val="28"/>
+          <w:szCs w:val="28"/>
+        </w:rPr>
+        <w:t>Model</w:t>
+      </w:r>
+      <w:r>
+        <w:rPr>
+          <w:rFonts w:ascii="Times New Roman" w:hAnsi="Times New Roman" w:cs="Times New Roman"/>
+          <w:sz w:val="28"/>
+          <w:szCs w:val="28"/>
+        </w:rPr>
+        <w:t>:</w:t>
+      </w:r>
+    </w:p>
+    <w:p>
+      <w:pPr>
+        <w:pStyle w:val="ListParagraph"/>
+        <w:numPr>
+          <w:ilvl w:val="0"/>
+          <w:numId w:val="1"/>
+        </w:numPr>
+        <w:rPr>
+          <w:rFonts w:ascii="Times New Roman" w:hAnsi="Times New Roman" w:cs="Times New Roman"/>
+          <w:sz w:val="28"/>
+          <w:szCs w:val="28"/>
+        </w:rPr>
+      </w:pPr>
+      <w:proofErr w:type="spellStart"/>
+      <w:r>
+        <w:rPr>
+          <w:rFonts w:ascii="Times New Roman" w:hAnsi="Times New Roman" w:cs="Times New Roman"/>
+          <w:sz w:val="28"/>
+          <w:szCs w:val="28"/>
+        </w:rPr>
+        <w:t>lucreaza</w:t>
+      </w:r>
+      <w:proofErr w:type="spellEnd"/>
+      <w:r>
+        <w:rPr>
+          <w:rFonts w:ascii="Times New Roman" w:hAnsi="Times New Roman" w:cs="Times New Roman"/>
+          <w:sz w:val="28"/>
+          <w:szCs w:val="28"/>
+        </w:rPr>
+        <w:t xml:space="preserve"> cu </w:t>
+      </w:r>
+      <w:proofErr w:type="gramStart"/>
+      <w:r>
+        <w:rPr>
+          <w:rFonts w:ascii="Times New Roman" w:hAnsi="Times New Roman" w:cs="Times New Roman"/>
+          <w:sz w:val="28"/>
+          <w:szCs w:val="28"/>
+        </w:rPr>
+        <w:t>DB(</w:t>
+      </w:r>
+      <w:proofErr w:type="spellStart"/>
+      <w:proofErr w:type="gramEnd"/>
+      <w:r>
+        <w:rPr>
+          <w:rFonts w:ascii="Times New Roman" w:hAnsi="Times New Roman" w:cs="Times New Roman"/>
+          <w:sz w:val="28"/>
+          <w:szCs w:val="28"/>
+        </w:rPr>
+        <w:t>tripdb</w:t>
+      </w:r>
+      <w:proofErr w:type="spellEnd"/>
+      <w:r>
+        <w:rPr>
+          <w:rFonts w:ascii="Times New Roman" w:hAnsi="Times New Roman" w:cs="Times New Roman"/>
+          <w:sz w:val="28"/>
+          <w:szCs w:val="28"/>
+        </w:rPr>
+        <w:t xml:space="preserve">): </w:t>
+      </w:r>
+      <w:proofErr w:type="spellStart"/>
+      <w:r>
+        <w:rPr>
+          <w:rFonts w:ascii="Times New Roman" w:hAnsi="Times New Roman" w:cs="Times New Roman"/>
+          <w:sz w:val="28"/>
+          <w:szCs w:val="28"/>
+        </w:rPr>
+        <w:t>insereaza</w:t>
+      </w:r>
+      <w:proofErr w:type="spellEnd"/>
+      <w:r>
+        <w:rPr>
+          <w:rFonts w:ascii="Times New Roman" w:hAnsi="Times New Roman" w:cs="Times New Roman"/>
+          <w:sz w:val="28"/>
+          <w:szCs w:val="28"/>
+        </w:rPr>
+        <w:t xml:space="preserve">, </w:t>
+      </w:r>
+      <w:proofErr w:type="spellStart"/>
+      <w:r>
+        <w:rPr>
+          <w:rFonts w:ascii="Times New Roman" w:hAnsi="Times New Roman" w:cs="Times New Roman"/>
+          <w:sz w:val="28"/>
+          <w:szCs w:val="28"/>
+        </w:rPr>
+        <w:t>sterge</w:t>
+      </w:r>
+      <w:proofErr w:type="spellEnd"/>
+      <w:r>
+        <w:rPr>
+          <w:rFonts w:ascii="Times New Roman" w:hAnsi="Times New Roman" w:cs="Times New Roman"/>
+          <w:sz w:val="28"/>
+          <w:szCs w:val="28"/>
+        </w:rPr>
+        <w:t xml:space="preserve"> </w:t>
+      </w:r>
+      <w:proofErr w:type="spellStart"/>
+      <w:r>
+        <w:rPr>
+          <w:rFonts w:ascii="Times New Roman" w:hAnsi="Times New Roman" w:cs="Times New Roman"/>
+          <w:sz w:val="28"/>
+          <w:szCs w:val="28"/>
+        </w:rPr>
+        <w:t>linii</w:t>
+      </w:r>
+      <w:proofErr w:type="spellEnd"/>
+      <w:r>
+        <w:rPr>
+          <w:rFonts w:ascii="Times New Roman" w:hAnsi="Times New Roman" w:cs="Times New Roman"/>
+          <w:sz w:val="28"/>
+          <w:szCs w:val="28"/>
+        </w:rPr>
+        <w:t xml:space="preserve">, face update </w:t>
+      </w:r>
+      <w:proofErr w:type="spellStart"/>
+      <w:r>
+        <w:rPr>
+          <w:rFonts w:ascii="Times New Roman" w:hAnsi="Times New Roman" w:cs="Times New Roman"/>
+          <w:sz w:val="28"/>
+          <w:szCs w:val="28"/>
+        </w:rPr>
+        <w:t>tabelelor</w:t>
+      </w:r>
+      <w:proofErr w:type="spellEnd"/>
+      <w:r>
+        <w:rPr>
+          <w:rFonts w:ascii="Times New Roman" w:hAnsi="Times New Roman" w:cs="Times New Roman"/>
+          <w:sz w:val="28"/>
+          <w:szCs w:val="28"/>
+        </w:rPr>
+        <w:t xml:space="preserve">; </w:t>
+      </w:r>
+    </w:p>
+    <w:p>
+      <w:pPr>
+        <w:rPr>
+          <w:rFonts w:ascii="Times New Roman" w:hAnsi="Times New Roman" w:cs="Times New Roman"/>
+          <w:sz w:val="28"/>
+          <w:szCs w:val="28"/>
+        </w:rPr>
+      </w:pPr>
+      <w:r>
+        <w:rPr>
+          <w:rFonts w:ascii="Times New Roman" w:hAnsi="Times New Roman" w:cs="Times New Roman"/>
+          <w:i/>
+          <w:sz w:val="28"/>
+          <w:szCs w:val="28"/>
+        </w:rPr>
+        <w:t>View</w:t>
+      </w:r>
+      <w:r>
+        <w:rPr>
+          <w:rFonts w:ascii="Times New Roman" w:hAnsi="Times New Roman" w:cs="Times New Roman"/>
+          <w:sz w:val="28"/>
+          <w:szCs w:val="28"/>
+        </w:rPr>
+        <w:t>:</w:t>
+      </w:r>
+    </w:p>
+    <w:p>
+      <w:pPr>
+        <w:pStyle w:val="ListParagraph"/>
+        <w:numPr>
+          <w:ilvl w:val="0"/>
+          <w:numId w:val="1"/>
+        </w:numPr>
+        <w:rPr>
+          <w:rFonts w:ascii="Times New Roman" w:hAnsi="Times New Roman" w:cs="Times New Roman"/>
+          <w:sz w:val="28"/>
+          <w:szCs w:val="28"/>
+        </w:rPr>
+      </w:pPr>
+      <w:proofErr w:type="spellStart"/>
+      <w:r>
+        <w:rPr>
+          <w:rFonts w:ascii="Times New Roman" w:hAnsi="Times New Roman" w:cs="Times New Roman"/>
+          <w:sz w:val="28"/>
+          <w:szCs w:val="28"/>
+        </w:rPr>
+        <w:t>preia</w:t>
+      </w:r>
+      <w:proofErr w:type="spellEnd"/>
+      <w:r>
+        <w:rPr>
+          <w:rFonts w:ascii="Times New Roman" w:hAnsi="Times New Roman" w:cs="Times New Roman"/>
+          <w:sz w:val="28"/>
+          <w:szCs w:val="28"/>
+        </w:rPr>
+        <w:t xml:space="preserve"> </w:t>
+      </w:r>
+      <w:proofErr w:type="spellStart"/>
+      <w:r>
+        <w:rPr>
+          <w:rFonts w:ascii="Times New Roman" w:hAnsi="Times New Roman" w:cs="Times New Roman"/>
+          <w:sz w:val="28"/>
+          <w:szCs w:val="28"/>
+        </w:rPr>
+        <w:t>inputuri</w:t>
+      </w:r>
+      <w:proofErr w:type="spellEnd"/>
+      <w:r>
+        <w:rPr>
+          <w:rFonts w:ascii="Times New Roman" w:hAnsi="Times New Roman" w:cs="Times New Roman"/>
+          <w:sz w:val="28"/>
+          <w:szCs w:val="28"/>
+        </w:rPr>
+        <w:t>/request-</w:t>
+      </w:r>
+      <w:proofErr w:type="spellStart"/>
+      <w:r>
+        <w:rPr>
+          <w:rFonts w:ascii="Times New Roman" w:hAnsi="Times New Roman" w:cs="Times New Roman"/>
+          <w:sz w:val="28"/>
+          <w:szCs w:val="28"/>
+        </w:rPr>
+        <w:t>uri</w:t>
+      </w:r>
+      <w:proofErr w:type="spellEnd"/>
+      <w:r>
+        <w:rPr>
+          <w:rFonts w:ascii="Times New Roman" w:hAnsi="Times New Roman" w:cs="Times New Roman"/>
+          <w:sz w:val="28"/>
+          <w:szCs w:val="28"/>
+        </w:rPr>
+        <w:t xml:space="preserve"> direct de la user </w:t>
+      </w:r>
+      <w:proofErr w:type="spellStart"/>
+      <w:r>
+        <w:rPr>
+          <w:rFonts w:ascii="Times New Roman" w:hAnsi="Times New Roman" w:cs="Times New Roman"/>
+          <w:sz w:val="28"/>
+          <w:szCs w:val="28"/>
+        </w:rPr>
+        <w:t>si</w:t>
+      </w:r>
+      <w:proofErr w:type="spellEnd"/>
+      <w:r>
+        <w:rPr>
+          <w:rFonts w:ascii="Times New Roman" w:hAnsi="Times New Roman" w:cs="Times New Roman"/>
+          <w:sz w:val="28"/>
+          <w:szCs w:val="28"/>
+        </w:rPr>
+        <w:t xml:space="preserve"> </w:t>
+      </w:r>
+      <w:proofErr w:type="spellStart"/>
+      <w:r>
+        <w:rPr>
+          <w:rFonts w:ascii="Times New Roman" w:hAnsi="Times New Roman" w:cs="Times New Roman"/>
+          <w:sz w:val="28"/>
+          <w:szCs w:val="28"/>
+        </w:rPr>
+        <w:t>apeleaza</w:t>
+      </w:r>
+      <w:proofErr w:type="spellEnd"/>
+      <w:r>
+        <w:rPr>
+          <w:rFonts w:ascii="Times New Roman" w:hAnsi="Times New Roman" w:cs="Times New Roman"/>
+          <w:sz w:val="28"/>
+          <w:szCs w:val="28"/>
+        </w:rPr>
+        <w:t xml:space="preserve"> </w:t>
+      </w:r>
+      <w:proofErr w:type="spellStart"/>
+      <w:r>
+        <w:rPr>
+          <w:rFonts w:ascii="Times New Roman" w:hAnsi="Times New Roman" w:cs="Times New Roman"/>
+          <w:sz w:val="28"/>
+          <w:szCs w:val="28"/>
+        </w:rPr>
+        <w:t>Controllerul</w:t>
+      </w:r>
+      <w:proofErr w:type="spellEnd"/>
+      <w:r>
+        <w:rPr>
+          <w:rFonts w:ascii="Times New Roman" w:hAnsi="Times New Roman" w:cs="Times New Roman"/>
+          <w:sz w:val="28"/>
+          <w:szCs w:val="28"/>
+        </w:rPr>
+        <w:t xml:space="preserve">; </w:t>
+      </w:r>
+      <w:proofErr w:type="spellStart"/>
+      <w:r>
+        <w:rPr>
+          <w:rFonts w:ascii="Times New Roman" w:hAnsi="Times New Roman" w:cs="Times New Roman"/>
+          <w:sz w:val="28"/>
+          <w:szCs w:val="28"/>
+        </w:rPr>
+        <w:t>afiseaza</w:t>
+      </w:r>
+      <w:proofErr w:type="spellEnd"/>
+      <w:r>
+        <w:rPr>
+          <w:rFonts w:ascii="Times New Roman" w:hAnsi="Times New Roman" w:cs="Times New Roman"/>
+          <w:sz w:val="28"/>
+          <w:szCs w:val="28"/>
+        </w:rPr>
+        <w:t xml:space="preserve"> </w:t>
+      </w:r>
+      <w:proofErr w:type="spellStart"/>
+      <w:r>
+        <w:rPr>
+          <w:rFonts w:ascii="Times New Roman" w:hAnsi="Times New Roman" w:cs="Times New Roman"/>
+          <w:sz w:val="28"/>
+          <w:szCs w:val="28"/>
+        </w:rPr>
+        <w:t>contentul</w:t>
+      </w:r>
+      <w:proofErr w:type="spellEnd"/>
+      <w:r>
+        <w:rPr>
+          <w:rFonts w:ascii="Times New Roman" w:hAnsi="Times New Roman" w:cs="Times New Roman"/>
+          <w:sz w:val="28"/>
+          <w:szCs w:val="28"/>
+        </w:rPr>
+        <w:t xml:space="preserve"> specific dup ace </w:t>
+      </w:r>
+      <w:proofErr w:type="spellStart"/>
+      <w:r>
+        <w:rPr>
+          <w:rFonts w:ascii="Times New Roman" w:hAnsi="Times New Roman" w:cs="Times New Roman"/>
+          <w:sz w:val="28"/>
+          <w:szCs w:val="28"/>
+        </w:rPr>
+        <w:t>primeste</w:t>
+      </w:r>
+      <w:proofErr w:type="spellEnd"/>
+      <w:r>
+        <w:rPr>
+          <w:rFonts w:ascii="Times New Roman" w:hAnsi="Times New Roman" w:cs="Times New Roman"/>
+          <w:sz w:val="28"/>
+          <w:szCs w:val="28"/>
+        </w:rPr>
+        <w:t xml:space="preserve"> </w:t>
+      </w:r>
+      <w:proofErr w:type="spellStart"/>
+      <w:r>
+        <w:rPr>
+          <w:rFonts w:ascii="Times New Roman" w:hAnsi="Times New Roman" w:cs="Times New Roman"/>
+          <w:sz w:val="28"/>
+          <w:szCs w:val="28"/>
+        </w:rPr>
+        <w:t>raspunsul</w:t>
+      </w:r>
+      <w:proofErr w:type="spellEnd"/>
+      <w:r>
+        <w:rPr>
+          <w:rFonts w:ascii="Times New Roman" w:hAnsi="Times New Roman" w:cs="Times New Roman"/>
+          <w:sz w:val="28"/>
+          <w:szCs w:val="28"/>
+        </w:rPr>
+        <w:t xml:space="preserve"> la </w:t>
+      </w:r>
+      <w:proofErr w:type="spellStart"/>
+      <w:r>
+        <w:rPr>
+          <w:rFonts w:ascii="Times New Roman" w:hAnsi="Times New Roman" w:cs="Times New Roman"/>
+          <w:sz w:val="28"/>
+          <w:szCs w:val="28"/>
+        </w:rPr>
+        <w:t>cererea</w:t>
+      </w:r>
+      <w:proofErr w:type="spellEnd"/>
+      <w:r>
+        <w:rPr>
+          <w:rFonts w:ascii="Times New Roman" w:hAnsi="Times New Roman" w:cs="Times New Roman"/>
+          <w:sz w:val="28"/>
+          <w:szCs w:val="28"/>
+        </w:rPr>
+        <w:t xml:space="preserve"> </w:t>
+      </w:r>
+      <w:proofErr w:type="spellStart"/>
+      <w:r>
+        <w:rPr>
+          <w:rFonts w:ascii="Times New Roman" w:hAnsi="Times New Roman" w:cs="Times New Roman"/>
+          <w:sz w:val="28"/>
+          <w:szCs w:val="28"/>
+        </w:rPr>
+        <w:t>facuta</w:t>
+      </w:r>
+      <w:proofErr w:type="spellEnd"/>
+      <w:r>
+        <w:rPr>
+          <w:rFonts w:ascii="Times New Roman" w:hAnsi="Times New Roman" w:cs="Times New Roman"/>
+          <w:sz w:val="28"/>
+          <w:szCs w:val="28"/>
+        </w:rPr>
+        <w:t>;</w:t>
+      </w:r>
+    </w:p>
+    <w:p>
+      <w:pPr>
+        <w:rPr>
+          <w:rFonts w:ascii="Times New Roman" w:hAnsi="Times New Roman" w:cs="Times New Roman"/>
+          <w:sz w:val="28"/>
+          <w:szCs w:val="28"/>
+        </w:rPr>
+      </w:pPr>
+      <w:r>
+        <w:rPr>
+          <w:rFonts w:ascii="Times New Roman" w:hAnsi="Times New Roman" w:cs="Times New Roman"/>
+          <w:i/>
+          <w:sz w:val="28"/>
+          <w:szCs w:val="28"/>
+        </w:rPr>
+        <w:t>Controller</w:t>
+      </w:r>
+      <w:r>
+        <w:rPr>
+          <w:rFonts w:ascii="Times New Roman" w:hAnsi="Times New Roman" w:cs="Times New Roman"/>
+          <w:sz w:val="28"/>
+          <w:szCs w:val="28"/>
+        </w:rPr>
+        <w:t xml:space="preserve">: </w:t>
+      </w:r>
+    </w:p>
+    <w:p>
+      <w:pPr>
+        <w:pStyle w:val="ListParagraph"/>
+        <w:numPr>
+          <w:ilvl w:val="0"/>
+          <w:numId w:val="1"/>
+        </w:numPr>
+        <w:rPr>
+          <w:rFonts w:ascii="Times New Roman" w:hAnsi="Times New Roman" w:cs="Times New Roman"/>
+          <w:sz w:val="28"/>
+          <w:szCs w:val="28"/>
+        </w:rPr>
+      </w:pPr>
+      <w:proofErr w:type="spellStart"/>
+      <w:r>
+        <w:rPr>
+          <w:rFonts w:ascii="Times New Roman" w:hAnsi="Times New Roman" w:cs="Times New Roman"/>
+          <w:sz w:val="28"/>
+          <w:szCs w:val="28"/>
+        </w:rPr>
+        <w:lastRenderedPageBreak/>
+        <w:t>preia</w:t>
+      </w:r>
+      <w:proofErr w:type="spellEnd"/>
+      <w:r>
+        <w:rPr>
+          <w:rFonts w:ascii="Times New Roman" w:hAnsi="Times New Roman" w:cs="Times New Roman"/>
+          <w:sz w:val="28"/>
+          <w:szCs w:val="28"/>
+        </w:rPr>
+        <w:t xml:space="preserve"> </w:t>
+      </w:r>
+      <w:proofErr w:type="spellStart"/>
+      <w:r>
+        <w:rPr>
+          <w:rFonts w:ascii="Times New Roman" w:hAnsi="Times New Roman" w:cs="Times New Roman"/>
+          <w:sz w:val="28"/>
+          <w:szCs w:val="28"/>
+        </w:rPr>
+        <w:t>cererile</w:t>
+      </w:r>
+      <w:proofErr w:type="spellEnd"/>
+      <w:r>
+        <w:rPr>
+          <w:rFonts w:ascii="Times New Roman" w:hAnsi="Times New Roman" w:cs="Times New Roman"/>
+          <w:sz w:val="28"/>
+          <w:szCs w:val="28"/>
+        </w:rPr>
+        <w:t xml:space="preserve"> de la View, </w:t>
+      </w:r>
+      <w:proofErr w:type="spellStart"/>
+      <w:r>
+        <w:rPr>
+          <w:rFonts w:ascii="Times New Roman" w:hAnsi="Times New Roman" w:cs="Times New Roman"/>
+          <w:sz w:val="28"/>
+          <w:szCs w:val="28"/>
+        </w:rPr>
+        <w:t>proceseaza</w:t>
+      </w:r>
+      <w:proofErr w:type="spellEnd"/>
+      <w:r>
+        <w:rPr>
+          <w:rFonts w:ascii="Times New Roman" w:hAnsi="Times New Roman" w:cs="Times New Roman"/>
+          <w:sz w:val="28"/>
+          <w:szCs w:val="28"/>
+        </w:rPr>
+        <w:t xml:space="preserve"> </w:t>
+      </w:r>
+      <w:proofErr w:type="spellStart"/>
+      <w:r>
+        <w:rPr>
+          <w:rFonts w:ascii="Times New Roman" w:hAnsi="Times New Roman" w:cs="Times New Roman"/>
+          <w:sz w:val="28"/>
+          <w:szCs w:val="28"/>
+        </w:rPr>
+        <w:t>datele</w:t>
+      </w:r>
+      <w:proofErr w:type="spellEnd"/>
+      <w:r>
+        <w:rPr>
+          <w:rFonts w:ascii="Times New Roman" w:hAnsi="Times New Roman" w:cs="Times New Roman"/>
+          <w:sz w:val="28"/>
+          <w:szCs w:val="28"/>
+        </w:rPr>
+        <w:t xml:space="preserve">, </w:t>
+      </w:r>
+      <w:proofErr w:type="spellStart"/>
+      <w:r>
+        <w:rPr>
+          <w:rFonts w:ascii="Times New Roman" w:hAnsi="Times New Roman" w:cs="Times New Roman"/>
+          <w:sz w:val="28"/>
+          <w:szCs w:val="28"/>
+        </w:rPr>
+        <w:t>apeleaza</w:t>
+      </w:r>
+      <w:proofErr w:type="spellEnd"/>
+      <w:r>
+        <w:rPr>
+          <w:rFonts w:ascii="Times New Roman" w:hAnsi="Times New Roman" w:cs="Times New Roman"/>
+          <w:sz w:val="28"/>
+          <w:szCs w:val="28"/>
+        </w:rPr>
+        <w:t xml:space="preserve"> </w:t>
+      </w:r>
+      <w:proofErr w:type="spellStart"/>
+      <w:r>
+        <w:rPr>
+          <w:rFonts w:ascii="Times New Roman" w:hAnsi="Times New Roman" w:cs="Times New Roman"/>
+          <w:sz w:val="28"/>
+          <w:szCs w:val="28"/>
+        </w:rPr>
+        <w:t>metodele</w:t>
+      </w:r>
+      <w:proofErr w:type="spellEnd"/>
+      <w:r>
+        <w:rPr>
+          <w:rFonts w:ascii="Times New Roman" w:hAnsi="Times New Roman" w:cs="Times New Roman"/>
+          <w:sz w:val="28"/>
+          <w:szCs w:val="28"/>
+        </w:rPr>
+        <w:t xml:space="preserve"> </w:t>
+      </w:r>
+      <w:proofErr w:type="spellStart"/>
+      <w:r>
+        <w:rPr>
+          <w:rFonts w:ascii="Times New Roman" w:hAnsi="Times New Roman" w:cs="Times New Roman"/>
+          <w:sz w:val="28"/>
+          <w:szCs w:val="28"/>
+        </w:rPr>
+        <w:t>Modelului</w:t>
+      </w:r>
+      <w:proofErr w:type="spellEnd"/>
+      <w:r>
+        <w:rPr>
+          <w:rFonts w:ascii="Times New Roman" w:hAnsi="Times New Roman" w:cs="Times New Roman"/>
+          <w:sz w:val="28"/>
+          <w:szCs w:val="28"/>
+        </w:rPr>
+        <w:t xml:space="preserve"> </w:t>
+      </w:r>
+      <w:proofErr w:type="spellStart"/>
+      <w:r>
+        <w:rPr>
+          <w:rFonts w:ascii="Times New Roman" w:hAnsi="Times New Roman" w:cs="Times New Roman"/>
+          <w:sz w:val="28"/>
+          <w:szCs w:val="28"/>
+        </w:rPr>
+        <w:t>si</w:t>
+      </w:r>
+      <w:proofErr w:type="spellEnd"/>
+      <w:r>
+        <w:rPr>
+          <w:rFonts w:ascii="Times New Roman" w:hAnsi="Times New Roman" w:cs="Times New Roman"/>
+          <w:sz w:val="28"/>
+          <w:szCs w:val="28"/>
+        </w:rPr>
+        <w:t xml:space="preserve"> </w:t>
+      </w:r>
+      <w:proofErr w:type="spellStart"/>
+      <w:r>
+        <w:rPr>
+          <w:rFonts w:ascii="Times New Roman" w:hAnsi="Times New Roman" w:cs="Times New Roman"/>
+          <w:sz w:val="28"/>
+          <w:szCs w:val="28"/>
+        </w:rPr>
+        <w:t>trimite</w:t>
+      </w:r>
+      <w:proofErr w:type="spellEnd"/>
+      <w:r>
+        <w:rPr>
+          <w:rFonts w:ascii="Times New Roman" w:hAnsi="Times New Roman" w:cs="Times New Roman"/>
+          <w:sz w:val="28"/>
+          <w:szCs w:val="28"/>
+        </w:rPr>
+        <w:t xml:space="preserve"> </w:t>
+      </w:r>
+      <w:proofErr w:type="spellStart"/>
+      <w:r>
+        <w:rPr>
+          <w:rFonts w:ascii="Times New Roman" w:hAnsi="Times New Roman" w:cs="Times New Roman"/>
+          <w:sz w:val="28"/>
+          <w:szCs w:val="28"/>
+        </w:rPr>
+        <w:t>raspunsul</w:t>
+      </w:r>
+      <w:proofErr w:type="spellEnd"/>
+      <w:r>
+        <w:rPr>
+          <w:rFonts w:ascii="Times New Roman" w:hAnsi="Times New Roman" w:cs="Times New Roman"/>
+          <w:sz w:val="28"/>
+          <w:szCs w:val="28"/>
+        </w:rPr>
+        <w:t xml:space="preserve"> </w:t>
+      </w:r>
+      <w:proofErr w:type="spellStart"/>
+      <w:r>
+        <w:rPr>
+          <w:rFonts w:ascii="Times New Roman" w:hAnsi="Times New Roman" w:cs="Times New Roman"/>
+          <w:sz w:val="28"/>
+          <w:szCs w:val="28"/>
+        </w:rPr>
+        <w:t>inapoi</w:t>
+      </w:r>
+      <w:proofErr w:type="spellEnd"/>
+      <w:r>
+        <w:rPr>
+          <w:rFonts w:ascii="Times New Roman" w:hAnsi="Times New Roman" w:cs="Times New Roman"/>
+          <w:sz w:val="28"/>
+          <w:szCs w:val="28"/>
+        </w:rPr>
+        <w:t xml:space="preserve"> la View </w:t>
+      </w:r>
+      <w:proofErr w:type="spellStart"/>
+      <w:r>
+        <w:rPr>
+          <w:rFonts w:ascii="Times New Roman" w:hAnsi="Times New Roman" w:cs="Times New Roman"/>
+          <w:sz w:val="28"/>
+          <w:szCs w:val="28"/>
+        </w:rPr>
+        <w:t>sau</w:t>
+      </w:r>
+      <w:proofErr w:type="spellEnd"/>
+      <w:r>
+        <w:rPr>
+          <w:rFonts w:ascii="Times New Roman" w:hAnsi="Times New Roman" w:cs="Times New Roman"/>
+          <w:sz w:val="28"/>
+          <w:szCs w:val="28"/>
+        </w:rPr>
+        <w:t xml:space="preserve"> </w:t>
+      </w:r>
+      <w:proofErr w:type="spellStart"/>
+      <w:r>
+        <w:rPr>
+          <w:rFonts w:ascii="Times New Roman" w:hAnsi="Times New Roman" w:cs="Times New Roman"/>
+          <w:sz w:val="28"/>
+          <w:szCs w:val="28"/>
+        </w:rPr>
+        <w:t>intializeaza</w:t>
+      </w:r>
+      <w:proofErr w:type="spellEnd"/>
+      <w:r>
+        <w:rPr>
+          <w:rFonts w:ascii="Times New Roman" w:hAnsi="Times New Roman" w:cs="Times New Roman"/>
+          <w:sz w:val="28"/>
+          <w:szCs w:val="28"/>
+        </w:rPr>
+        <w:t xml:space="preserve"> </w:t>
+      </w:r>
+      <w:proofErr w:type="spellStart"/>
+      <w:r>
+        <w:rPr>
+          <w:rFonts w:ascii="Times New Roman" w:hAnsi="Times New Roman" w:cs="Times New Roman"/>
+          <w:sz w:val="28"/>
+          <w:szCs w:val="28"/>
+        </w:rPr>
+        <w:t>interfata</w:t>
+      </w:r>
+      <w:proofErr w:type="spellEnd"/>
+      <w:r>
+        <w:rPr>
+          <w:rFonts w:ascii="Times New Roman" w:hAnsi="Times New Roman" w:cs="Times New Roman"/>
+          <w:sz w:val="28"/>
+          <w:szCs w:val="28"/>
+        </w:rPr>
+        <w:t xml:space="preserve"> direct; </w:t>
+      </w:r>
+    </w:p>
+    <w:p>
+      <w:pPr>
+        <w:ind w:left="360"/>
+        <w:rPr>
+          <w:rFonts w:ascii="Times New Roman" w:hAnsi="Times New Roman" w:cs="Times New Roman"/>
+          <w:sz w:val="28"/>
+          <w:szCs w:val="28"/>
+        </w:rPr>
+      </w:pPr>
+    </w:p>
+    <w:tbl>
+      <w:tblPr>
+        <w:tblStyle w:val="TableGrid"/>
+        <w:tblW w:w="0" w:type="auto"/>
+        <w:tblInd w:w="0" w:type="dxa"/>
+        <w:tblLook w:val="04A0" w:firstRow="1" w:lastRow="0" w:firstColumn="1" w:lastColumn="0" w:noHBand="0" w:noVBand="1"/>
+      </w:tblPr>
+      <w:tblGrid>
+        <w:gridCol w:w="3235"/>
+        <w:gridCol w:w="3061"/>
+        <w:gridCol w:w="3054"/>
+      </w:tblGrid>
+      <w:tr>
+        <w:tc>
+          <w:tcPr>
+            <w:tcW w:w="3235" w:type="dxa"/>
+            <w:tcBorders>
+              <w:top w:val="single" w:sz="4" w:space="0" w:color="auto"/>
+              <w:left w:val="single" w:sz="4" w:space="0" w:color="auto"/>
+              <w:bottom w:val="single" w:sz="4" w:space="0" w:color="auto"/>
+              <w:right w:val="single" w:sz="4" w:space="0" w:color="auto"/>
+            </w:tcBorders>
+            <w:hideMark/>
+          </w:tcPr>
+          <w:p>
+            <w:pPr>
+              <w:jc w:val="center"/>
+            </w:pPr>
+            <w:r>
+              <w:t>Models</w:t>
+            </w:r>
+          </w:p>
+        </w:tc>
+        <w:tc>
+          <w:tcPr>
+            <w:tcW w:w="3061" w:type="dxa"/>
+            <w:tcBorders>
+              <w:top w:val="single" w:sz="4" w:space="0" w:color="auto"/>
+              <w:left w:val="single" w:sz="4" w:space="0" w:color="auto"/>
+              <w:bottom w:val="single" w:sz="4" w:space="0" w:color="auto"/>
+              <w:right w:val="single" w:sz="4" w:space="0" w:color="auto"/>
+            </w:tcBorders>
+            <w:hideMark/>
+          </w:tcPr>
+          <w:p>
+            <w:pPr>
+              <w:jc w:val="center"/>
+            </w:pPr>
+            <w:r>
+              <w:t>Views</w:t>
+            </w:r>
+          </w:p>
+        </w:tc>
+        <w:tc>
+          <w:tcPr>
+            <w:tcW w:w="3054" w:type="dxa"/>
+            <w:tcBorders>
+              <w:top w:val="single" w:sz="4" w:space="0" w:color="auto"/>
+              <w:left w:val="single" w:sz="4" w:space="0" w:color="auto"/>
+              <w:bottom w:val="single" w:sz="4" w:space="0" w:color="auto"/>
+              <w:right w:val="single" w:sz="4" w:space="0" w:color="auto"/>
+            </w:tcBorders>
+            <w:hideMark/>
+          </w:tcPr>
+          <w:p>
+            <w:pPr>
+              <w:jc w:val="center"/>
+            </w:pPr>
+            <w:r>
+              <w:t>Controllers</w:t>
+            </w:r>
+          </w:p>
+        </w:tc>
+      </w:tr>
+      <w:tr>
+        <w:tc>
+          <w:tcPr>
+            <w:tcW w:w="9350" w:type="dxa"/>
+            <w:gridSpan w:val="3"/>
+            <w:tcBorders>
+              <w:top w:val="single" w:sz="4" w:space="0" w:color="auto"/>
+              <w:left w:val="single" w:sz="4" w:space="0" w:color="auto"/>
+              <w:bottom w:val="single" w:sz="4" w:space="0" w:color="auto"/>
+              <w:right w:val="single" w:sz="4" w:space="0" w:color="auto"/>
+            </w:tcBorders>
+          </w:tcPr>
+          <w:p/>
+        </w:tc>
+      </w:tr>
+      <w:tr>
+        <w:trPr>
+          <w:trHeight w:val="827"/>
+        </w:trPr>
+        <w:tc>
+          <w:tcPr>
+            <w:tcW w:w="3235" w:type="dxa"/>
+            <w:tcBorders>
+              <w:top w:val="single" w:sz="4" w:space="0" w:color="auto"/>
+              <w:left w:val="single" w:sz="4" w:space="0" w:color="auto"/>
+              <w:bottom w:val="single" w:sz="4" w:space="0" w:color="auto"/>
+              <w:right w:val="single" w:sz="4" w:space="0" w:color="auto"/>
+            </w:tcBorders>
+            <w:hideMark/>
+          </w:tcPr>
+          <w:p>
+            <w:proofErr w:type="spellStart"/>
+            <w:r>
+              <w:t>Model.php</w:t>
+            </w:r>
+            <w:proofErr w:type="spellEnd"/>
+          </w:p>
+          <w:p>
+            <w:r>
+              <w:t>-</w:t>
+            </w:r>
+            <w:proofErr w:type="spellStart"/>
+            <w:proofErr w:type="gramStart"/>
+            <w:r>
+              <w:t>checkDBConnection</w:t>
+            </w:r>
+            <w:proofErr w:type="spellEnd"/>
+            <w:r>
+              <w:t>(</w:t>
+            </w:r>
+            <w:proofErr w:type="gramEnd"/>
+            <w:r>
+              <w:t>)</w:t>
+            </w:r>
+          </w:p>
+        </w:tc>
+        <w:tc>
+          <w:tcPr>
+            <w:tcW w:w="3061" w:type="dxa"/>
+            <w:tcBorders>
+              <w:top w:val="single" w:sz="4" w:space="0" w:color="auto"/>
+              <w:left w:val="single" w:sz="4" w:space="0" w:color="auto"/>
+              <w:bottom w:val="single" w:sz="4" w:space="0" w:color="auto"/>
+              <w:right w:val="single" w:sz="4" w:space="0" w:color="auto"/>
+            </w:tcBorders>
+          </w:tcPr>
+          <w:p>
+            <w:proofErr w:type="spellStart"/>
+            <w:r>
+              <w:t>View.php</w:t>
+            </w:r>
+            <w:proofErr w:type="spellEnd"/>
+          </w:p>
+          <w:p>
+            <w:r>
+              <w:t>-</w:t>
+            </w:r>
+            <w:proofErr w:type="spellStart"/>
+            <w:proofErr w:type="gramStart"/>
+            <w:r>
+              <w:t>initHeaderLocation</w:t>
+            </w:r>
+            <w:proofErr w:type="spellEnd"/>
+            <w:r>
+              <w:t>(</w:t>
+            </w:r>
+            <w:proofErr w:type="gramEnd"/>
+            <w:r>
+              <w:t>)</w:t>
+            </w:r>
+          </w:p>
+          <w:p>
+            <w:pPr>
+              <w:rPr>
+                <w:rFonts w:eastAsia="Times New Roman" w:cstheme="minorHAnsi"/>
+                <w:color w:val="000000"/>
+                <w:sz w:val="21"/>
+                <w:szCs w:val="21"/>
+              </w:rPr>
+            </w:pPr>
+          </w:p>
+        </w:tc>
+        <w:tc>
+          <w:tcPr>
+            <w:tcW w:w="3054" w:type="dxa"/>
+            <w:tcBorders>
+              <w:top w:val="single" w:sz="4" w:space="0" w:color="auto"/>
+              <w:left w:val="single" w:sz="4" w:space="0" w:color="auto"/>
+              <w:bottom w:val="single" w:sz="4" w:space="0" w:color="auto"/>
+              <w:right w:val="single" w:sz="4" w:space="0" w:color="auto"/>
+            </w:tcBorders>
+            <w:hideMark/>
+          </w:tcPr>
+          <w:p>
+            <w:proofErr w:type="spellStart"/>
+            <w:r>
+              <w:t>Controller.php</w:t>
+            </w:r>
+            <w:proofErr w:type="spellEnd"/>
+          </w:p>
+          <w:p>
+            <w:r>
+              <w:t>-</w:t>
+            </w:r>
+            <w:proofErr w:type="gramStart"/>
+            <w:r>
+              <w:t>constructor(</w:t>
+            </w:r>
+            <w:proofErr w:type="gramEnd"/>
+            <w:r>
+              <w:t>model, view)</w:t>
+            </w:r>
+          </w:p>
+          <w:p>
+            <w:r>
+              <w:t>-</w:t>
+            </w:r>
+            <w:proofErr w:type="spellStart"/>
+            <w:proofErr w:type="gramStart"/>
+            <w:r>
+              <w:t>runApp</w:t>
+            </w:r>
+            <w:proofErr w:type="spellEnd"/>
+            <w:r>
+              <w:t>(</w:t>
+            </w:r>
+            <w:proofErr w:type="gramEnd"/>
+            <w:r>
+              <w:t>)</w:t>
+            </w:r>
+          </w:p>
+        </w:tc>
+      </w:tr>
+      <w:tr>
+        <w:trPr>
+          <w:trHeight w:val="647"/>
+        </w:trPr>
+        <w:tc>
+          <w:tcPr>
+            <w:tcW w:w="3235" w:type="dxa"/>
+            <w:tcBorders>
+              <w:top w:val="single" w:sz="4" w:space="0" w:color="auto"/>
+              <w:left w:val="single" w:sz="4" w:space="0" w:color="auto"/>
+              <w:bottom w:val="single" w:sz="4" w:space="0" w:color="auto"/>
+              <w:right w:val="single" w:sz="4" w:space="0" w:color="auto"/>
+            </w:tcBorders>
+            <w:hideMark/>
+          </w:tcPr>
+          <w:p>
+            <w:r>
+              <w:t>insert-</w:t>
+            </w:r>
+            <w:proofErr w:type="spellStart"/>
+            <w:r>
+              <w:t>user.php</w:t>
+            </w:r>
+            <w:proofErr w:type="spellEnd"/>
+          </w:p>
+          <w:p>
+            <w:r>
+              <w:t xml:space="preserve">- </w:t>
+            </w:r>
+            <w:proofErr w:type="spellStart"/>
+            <w:r>
+              <w:t>validateUid</w:t>
+            </w:r>
+            <w:proofErr w:type="spellEnd"/>
+            <w:r>
+              <w:t>(</w:t>
+            </w:r>
+            <w:proofErr w:type="spellStart"/>
+            <w:r>
+              <w:t>uid</w:t>
+            </w:r>
+            <w:proofErr w:type="spellEnd"/>
+            <w:proofErr w:type="gramStart"/>
+            <w:r>
+              <w:t>) :</w:t>
+            </w:r>
+            <w:proofErr w:type="gramEnd"/>
+            <w:r>
+              <w:t xml:space="preserve"> Boolean</w:t>
+            </w:r>
+          </w:p>
+          <w:p>
+            <w:r>
+              <w:t xml:space="preserve">- </w:t>
+            </w:r>
+            <w:proofErr w:type="spellStart"/>
+            <w:proofErr w:type="gramStart"/>
+            <w:r>
+              <w:t>insertIntoDB</w:t>
+            </w:r>
+            <w:proofErr w:type="spellEnd"/>
+            <w:r>
+              <w:t>(</w:t>
+            </w:r>
+            <w:proofErr w:type="spellStart"/>
+            <w:proofErr w:type="gramEnd"/>
+            <w:r>
+              <w:t>uid</w:t>
+            </w:r>
+            <w:proofErr w:type="spellEnd"/>
+            <w:r>
+              <w:t>, mail, hash-</w:t>
+            </w:r>
+            <w:proofErr w:type="spellStart"/>
+            <w:r>
+              <w:t>pwd</w:t>
+            </w:r>
+            <w:proofErr w:type="spellEnd"/>
+            <w:r>
+              <w:t xml:space="preserve">) : </w:t>
+            </w:r>
+            <w:proofErr w:type="spellStart"/>
+            <w:r>
+              <w:t>DbRow</w:t>
+            </w:r>
+            <w:proofErr w:type="spellEnd"/>
+          </w:p>
+        </w:tc>
+        <w:tc>
+          <w:tcPr>
+            <w:tcW w:w="3061" w:type="dxa"/>
+            <w:tcBorders>
+              <w:top w:val="single" w:sz="4" w:space="0" w:color="auto"/>
+              <w:left w:val="single" w:sz="4" w:space="0" w:color="auto"/>
+              <w:bottom w:val="single" w:sz="4" w:space="0" w:color="auto"/>
+              <w:right w:val="single" w:sz="4" w:space="0" w:color="auto"/>
+            </w:tcBorders>
+            <w:hideMark/>
+          </w:tcPr>
+          <w:p>
+            <w:proofErr w:type="spellStart"/>
+            <w:r>
+              <w:t>myaccount.php</w:t>
+            </w:r>
+            <w:proofErr w:type="spellEnd"/>
+          </w:p>
+          <w:p>
+            <w:r>
+              <w:t>-form-signup submit</w:t>
+            </w:r>
+          </w:p>
+        </w:tc>
+        <w:tc>
+          <w:tcPr>
+            <w:tcW w:w="3054" w:type="dxa"/>
+            <w:tcBorders>
+              <w:top w:val="single" w:sz="4" w:space="0" w:color="auto"/>
+              <w:left w:val="single" w:sz="4" w:space="0" w:color="auto"/>
+              <w:bottom w:val="single" w:sz="4" w:space="0" w:color="auto"/>
+              <w:right w:val="single" w:sz="4" w:space="0" w:color="auto"/>
+            </w:tcBorders>
+            <w:hideMark/>
+          </w:tcPr>
+          <w:p>
+            <w:r>
+              <w:t>signup-</w:t>
+            </w:r>
+            <w:proofErr w:type="spellStart"/>
+            <w:r>
+              <w:t>ctrl.php</w:t>
+            </w:r>
+            <w:proofErr w:type="spellEnd"/>
+          </w:p>
+        </w:tc>
+      </w:tr>
+      <w:tr>
+        <w:trPr>
+          <w:trHeight w:val="458"/>
+        </w:trPr>
+        <w:tc>
+          <w:tcPr>
+            <w:tcW w:w="3235" w:type="dxa"/>
+            <w:tcBorders>
+              <w:top w:val="single" w:sz="4" w:space="0" w:color="auto"/>
+              <w:left w:val="single" w:sz="4" w:space="0" w:color="auto"/>
+              <w:bottom w:val="single" w:sz="4" w:space="0" w:color="auto"/>
+              <w:right w:val="single" w:sz="4" w:space="0" w:color="auto"/>
+            </w:tcBorders>
+            <w:hideMark/>
+          </w:tcPr>
+          <w:p>
+            <w:r>
+              <w:t>login-</w:t>
+            </w:r>
+            <w:proofErr w:type="spellStart"/>
+            <w:r>
+              <w:t>user.php</w:t>
+            </w:r>
+            <w:proofErr w:type="spellEnd"/>
+          </w:p>
+          <w:p>
+            <w:r>
+              <w:t xml:space="preserve">- </w:t>
+            </w:r>
+            <w:proofErr w:type="spellStart"/>
+            <w:proofErr w:type="gramStart"/>
+            <w:r>
+              <w:t>verifyUid</w:t>
+            </w:r>
+            <w:proofErr w:type="spellEnd"/>
+            <w:r>
+              <w:t>(</w:t>
+            </w:r>
+            <w:proofErr w:type="spellStart"/>
+            <w:proofErr w:type="gramEnd"/>
+            <w:r>
+              <w:t>uid</w:t>
+            </w:r>
+            <w:proofErr w:type="spellEnd"/>
+            <w:r>
+              <w:t xml:space="preserve">, </w:t>
+            </w:r>
+            <w:proofErr w:type="spellStart"/>
+            <w:r>
+              <w:t>pwd</w:t>
+            </w:r>
+            <w:proofErr w:type="spellEnd"/>
+            <w:r>
+              <w:t xml:space="preserve">) : </w:t>
+            </w:r>
+            <w:proofErr w:type="spellStart"/>
+            <w:r>
+              <w:t>DbRow</w:t>
+            </w:r>
+            <w:proofErr w:type="spellEnd"/>
+          </w:p>
+        </w:tc>
+        <w:tc>
+          <w:tcPr>
+            <w:tcW w:w="3061" w:type="dxa"/>
+            <w:tcBorders>
+              <w:top w:val="single" w:sz="4" w:space="0" w:color="auto"/>
+              <w:left w:val="single" w:sz="4" w:space="0" w:color="auto"/>
+              <w:bottom w:val="single" w:sz="4" w:space="0" w:color="auto"/>
+              <w:right w:val="single" w:sz="4" w:space="0" w:color="auto"/>
+            </w:tcBorders>
+          </w:tcPr>
+          <w:p>
+            <w:proofErr w:type="spellStart"/>
+            <w:r>
+              <w:t>myaccount.php</w:t>
+            </w:r>
+            <w:proofErr w:type="spellEnd"/>
+          </w:p>
+          <w:p>
+            <w:r>
+              <w:t>-form-login submit</w:t>
+            </w:r>
+          </w:p>
+          <w:p/>
+        </w:tc>
+        <w:tc>
+          <w:tcPr>
+            <w:tcW w:w="3054" w:type="dxa"/>
+            <w:tcBorders>
+              <w:top w:val="single" w:sz="4" w:space="0" w:color="auto"/>
+              <w:left w:val="single" w:sz="4" w:space="0" w:color="auto"/>
+              <w:bottom w:val="single" w:sz="4" w:space="0" w:color="auto"/>
+              <w:right w:val="single" w:sz="4" w:space="0" w:color="auto"/>
+            </w:tcBorders>
+            <w:hideMark/>
+          </w:tcPr>
+          <w:p>
+            <w:r>
+              <w:t>login-</w:t>
+            </w:r>
+            <w:proofErr w:type="spellStart"/>
+            <w:r>
+              <w:t>ctrl.php</w:t>
+            </w:r>
+            <w:proofErr w:type="spellEnd"/>
+          </w:p>
+        </w:tc>
+      </w:tr>
+      <w:tr>
+        <w:trPr>
+          <w:trHeight w:val="350"/>
+        </w:trPr>
+        <w:tc>
+          <w:tcPr>
+            <w:tcW w:w="3235" w:type="dxa"/>
+            <w:tcBorders>
+              <w:top w:val="single" w:sz="4" w:space="0" w:color="auto"/>
+              <w:left w:val="single" w:sz="4" w:space="0" w:color="auto"/>
+              <w:bottom w:val="single" w:sz="4" w:space="0" w:color="auto"/>
+              <w:right w:val="single" w:sz="4" w:space="0" w:color="auto"/>
+            </w:tcBorders>
+          </w:tcPr>
+          <w:p/>
+        </w:tc>
+        <w:tc>
+          <w:tcPr>
+            <w:tcW w:w="3061" w:type="dxa"/>
+            <w:tcBorders>
+              <w:top w:val="single" w:sz="4" w:space="0" w:color="auto"/>
+              <w:left w:val="single" w:sz="4" w:space="0" w:color="auto"/>
+              <w:bottom w:val="single" w:sz="4" w:space="0" w:color="auto"/>
+              <w:right w:val="single" w:sz="4" w:space="0" w:color="auto"/>
+            </w:tcBorders>
+            <w:hideMark/>
+          </w:tcPr>
+          <w:p>
+            <w:proofErr w:type="spellStart"/>
+            <w:r>
+              <w:t>header.php</w:t>
+            </w:r>
+            <w:proofErr w:type="spellEnd"/>
+          </w:p>
+        </w:tc>
+        <w:tc>
+          <w:tcPr>
+            <w:tcW w:w="3054" w:type="dxa"/>
+            <w:tcBorders>
+              <w:top w:val="single" w:sz="4" w:space="0" w:color="auto"/>
+              <w:left w:val="single" w:sz="4" w:space="0" w:color="auto"/>
+              <w:bottom w:val="single" w:sz="4" w:space="0" w:color="auto"/>
+              <w:right w:val="single" w:sz="4" w:space="0" w:color="auto"/>
+            </w:tcBorders>
+            <w:hideMark/>
+          </w:tcPr>
+          <w:p>
+            <w:r>
+              <w:t>logout-</w:t>
+            </w:r>
+            <w:proofErr w:type="spellStart"/>
+            <w:r>
+              <w:t>ctrl.php</w:t>
+            </w:r>
+            <w:proofErr w:type="spellEnd"/>
+          </w:p>
+          <w:p>
+            <w:r>
+              <w:t>-</w:t>
+            </w:r>
+            <w:proofErr w:type="spellStart"/>
+            <w:r>
+              <w:t>sesion_</w:t>
+            </w:r>
+            <w:proofErr w:type="gramStart"/>
+            <w:r>
+              <w:t>unset</w:t>
+            </w:r>
+            <w:proofErr w:type="spellEnd"/>
+            <w:r>
+              <w:t>(</w:t>
+            </w:r>
+            <w:proofErr w:type="gramEnd"/>
+            <w:r>
+              <w:t>)</w:t>
+            </w:r>
+          </w:p>
+          <w:p>
+            <w:r>
+              <w:t>-</w:t>
+            </w:r>
+            <w:proofErr w:type="spellStart"/>
+            <w:r>
+              <w:t>sesion_</w:t>
+            </w:r>
+            <w:proofErr w:type="gramStart"/>
+            <w:r>
+              <w:t>destroy</w:t>
+            </w:r>
+            <w:proofErr w:type="spellEnd"/>
+            <w:r>
+              <w:t>(</w:t>
+            </w:r>
+            <w:proofErr w:type="gramEnd"/>
+            <w:r>
+              <w:t>)</w:t>
+            </w:r>
+          </w:p>
+        </w:tc>
+      </w:tr>
+      <w:tr>
+        <w:trPr>
+          <w:trHeight w:val="1160"/>
+        </w:trPr>
+        <w:tc>
+          <w:tcPr>
+            <w:tcW w:w="3235" w:type="dxa"/>
+            <w:tcBorders>
+              <w:top w:val="single" w:sz="4" w:space="0" w:color="auto"/>
+              <w:left w:val="single" w:sz="4" w:space="0" w:color="auto"/>
+              <w:bottom w:val="single" w:sz="4" w:space="0" w:color="auto"/>
+              <w:right w:val="single" w:sz="4" w:space="0" w:color="auto"/>
+            </w:tcBorders>
+            <w:hideMark/>
+          </w:tcPr>
+          <w:p>
+            <w:r>
+              <w:t>get-set-</w:t>
+            </w:r>
+            <w:proofErr w:type="spellStart"/>
+            <w:r>
+              <w:t>profile.php</w:t>
+            </w:r>
+            <w:proofErr w:type="spellEnd"/>
+          </w:p>
+          <w:p>
+            <w:r>
+              <w:t xml:space="preserve">- </w:t>
+            </w:r>
+            <w:proofErr w:type="spellStart"/>
+            <w:r>
+              <w:t>getProfile</w:t>
+            </w:r>
+            <w:proofErr w:type="spellEnd"/>
+            <w:r>
+              <w:t>(</w:t>
+            </w:r>
+            <w:proofErr w:type="spellStart"/>
+            <w:r>
+              <w:t>uid</w:t>
+            </w:r>
+            <w:proofErr w:type="spellEnd"/>
+            <w:proofErr w:type="gramStart"/>
+            <w:r>
+              <w:t>) :</w:t>
+            </w:r>
+            <w:proofErr w:type="gramEnd"/>
+            <w:r>
+              <w:t xml:space="preserve"> String</w:t>
+            </w:r>
+          </w:p>
+          <w:p>
+            <w:r>
+              <w:t xml:space="preserve">- </w:t>
+            </w:r>
+            <w:proofErr w:type="spellStart"/>
+            <w:r>
+              <w:t>getPicture</w:t>
+            </w:r>
+            <w:proofErr w:type="spellEnd"/>
+            <w:r>
+              <w:t>(</w:t>
+            </w:r>
+            <w:proofErr w:type="spellStart"/>
+            <w:r>
+              <w:t>uid</w:t>
+            </w:r>
+            <w:proofErr w:type="spellEnd"/>
+            <w:proofErr w:type="gramStart"/>
+            <w:r>
+              <w:t>) :</w:t>
+            </w:r>
+            <w:proofErr w:type="gramEnd"/>
+            <w:r>
+              <w:t xml:space="preserve"> String</w:t>
+            </w:r>
+          </w:p>
+          <w:p>
+            <w:r>
+              <w:t xml:space="preserve">- </w:t>
+            </w:r>
+            <w:proofErr w:type="spellStart"/>
+            <w:proofErr w:type="gramStart"/>
+            <w:r>
+              <w:t>updatePicStatus</w:t>
+            </w:r>
+            <w:proofErr w:type="spellEnd"/>
+            <w:r>
+              <w:t>(</w:t>
+            </w:r>
+            <w:proofErr w:type="gramEnd"/>
+            <w:r>
+              <w:t>)</w:t>
+            </w:r>
+          </w:p>
+        </w:tc>
+        <w:tc>
+          <w:tcPr>
+            <w:tcW w:w="3061" w:type="dxa"/>
+            <w:tcBorders>
+              <w:top w:val="single" w:sz="4" w:space="0" w:color="auto"/>
+              <w:left w:val="single" w:sz="4" w:space="0" w:color="auto"/>
+              <w:bottom w:val="single" w:sz="4" w:space="0" w:color="auto"/>
+              <w:right w:val="single" w:sz="4" w:space="0" w:color="auto"/>
+            </w:tcBorders>
+            <w:hideMark/>
+          </w:tcPr>
+          <w:p>
+            <w:proofErr w:type="spellStart"/>
+            <w:r>
+              <w:t>header.php</w:t>
+            </w:r>
+            <w:proofErr w:type="spellEnd"/>
+            <w:r>
+              <w:t xml:space="preserve"> ( </w:t>
+            </w:r>
+          </w:p>
+          <w:p>
+            <w:r>
+              <w:t xml:space="preserve">  - user-</w:t>
+            </w:r>
+            <w:proofErr w:type="spellStart"/>
+            <w:r>
+              <w:t>index.php</w:t>
+            </w:r>
+            <w:proofErr w:type="spellEnd"/>
+          </w:p>
+          <w:p>
+            <w:r>
+              <w:t xml:space="preserve">  - user-</w:t>
+            </w:r>
+            <w:proofErr w:type="spellStart"/>
+            <w:r>
+              <w:t>stuff.php</w:t>
+            </w:r>
+            <w:proofErr w:type="spellEnd"/>
+          </w:p>
+          <w:p>
+            <w:r>
+              <w:t xml:space="preserve">  - user-</w:t>
+            </w:r>
+            <w:proofErr w:type="spellStart"/>
+            <w:r>
+              <w:t>notifications.php</w:t>
+            </w:r>
+            <w:proofErr w:type="spellEnd"/>
+            <w:r>
+              <w:t>)</w:t>
+            </w:r>
+          </w:p>
+        </w:tc>
+        <w:tc>
+          <w:tcPr>
+            <w:tcW w:w="3054" w:type="dxa"/>
+            <w:tcBorders>
+              <w:top w:val="single" w:sz="4" w:space="0" w:color="auto"/>
+              <w:left w:val="single" w:sz="4" w:space="0" w:color="auto"/>
+              <w:bottom w:val="single" w:sz="4" w:space="0" w:color="auto"/>
+              <w:right w:val="single" w:sz="4" w:space="0" w:color="auto"/>
+            </w:tcBorders>
+            <w:hideMark/>
+          </w:tcPr>
+          <w:p>
+            <w:r>
+              <w:t>profile-</w:t>
+            </w:r>
+            <w:proofErr w:type="spellStart"/>
+            <w:r>
+              <w:t>render.php</w:t>
+            </w:r>
+            <w:proofErr w:type="spellEnd"/>
+          </w:p>
+          <w:p>
+            <w:r>
+              <w:t xml:space="preserve">- </w:t>
+            </w:r>
+            <w:proofErr w:type="spellStart"/>
+            <w:proofErr w:type="gramStart"/>
+            <w:r>
+              <w:t>getUserName</w:t>
+            </w:r>
+            <w:proofErr w:type="spellEnd"/>
+            <w:r>
+              <w:t>(</w:t>
+            </w:r>
+            <w:proofErr w:type="gramEnd"/>
+            <w:r>
+              <w:t>) : String</w:t>
+            </w:r>
+          </w:p>
+          <w:p>
+            <w:r>
+              <w:t xml:space="preserve">- </w:t>
+            </w:r>
+            <w:proofErr w:type="spellStart"/>
+            <w:proofErr w:type="gramStart"/>
+            <w:r>
+              <w:t>getUserPic</w:t>
+            </w:r>
+            <w:proofErr w:type="spellEnd"/>
+            <w:r>
+              <w:t>(</w:t>
+            </w:r>
+            <w:proofErr w:type="gramEnd"/>
+            <w:r>
+              <w:t>) : String</w:t>
+            </w:r>
+          </w:p>
+        </w:tc>
+      </w:tr>
+      <w:tr>
+        <w:trPr>
+          <w:trHeight w:val="260"/>
+        </w:trPr>
+        <w:tc>
+          <w:tcPr>
+            <w:tcW w:w="3235" w:type="dxa"/>
+            <w:tcBorders>
+              <w:top w:val="single" w:sz="4" w:space="0" w:color="auto"/>
+              <w:left w:val="single" w:sz="4" w:space="0" w:color="auto"/>
+              <w:bottom w:val="single" w:sz="4" w:space="0" w:color="auto"/>
+              <w:right w:val="single" w:sz="4" w:space="0" w:color="auto"/>
+            </w:tcBorders>
+          </w:tcPr>
+          <w:p>
+            <w:r>
+              <w:t>----------------------------</w:t>
+            </w:r>
+          </w:p>
+          <w:p/>
+        </w:tc>
+        <w:tc>
+          <w:tcPr>
+            <w:tcW w:w="3061" w:type="dxa"/>
+            <w:tcBorders>
+              <w:top w:val="single" w:sz="4" w:space="0" w:color="auto"/>
+              <w:left w:val="single" w:sz="4" w:space="0" w:color="auto"/>
+              <w:bottom w:val="single" w:sz="4" w:space="0" w:color="auto"/>
+              <w:right w:val="single" w:sz="4" w:space="0" w:color="auto"/>
+            </w:tcBorders>
+          </w:tcPr>
+          <w:p/>
+        </w:tc>
+        <w:tc>
+          <w:tcPr>
+            <w:tcW w:w="3054" w:type="dxa"/>
+            <w:tcBorders>
+              <w:top w:val="single" w:sz="4" w:space="0" w:color="auto"/>
+              <w:left w:val="single" w:sz="4" w:space="0" w:color="auto"/>
+              <w:bottom w:val="single" w:sz="4" w:space="0" w:color="auto"/>
+              <w:right w:val="single" w:sz="4" w:space="0" w:color="auto"/>
+            </w:tcBorders>
+          </w:tcPr>
+          <w:p/>
+        </w:tc>
+      </w:tr>
+      <w:tr>
+        <w:tc>
+          <w:tcPr>
+            <w:tcW w:w="3235" w:type="dxa"/>
+            <w:tcBorders>
+              <w:top w:val="single" w:sz="4" w:space="0" w:color="auto"/>
+              <w:left w:val="single" w:sz="4" w:space="0" w:color="auto"/>
+              <w:bottom w:val="single" w:sz="4" w:space="0" w:color="auto"/>
+              <w:right w:val="single" w:sz="4" w:space="0" w:color="auto"/>
+            </w:tcBorders>
+          </w:tcPr>
+          <w:p>
+            <w:r>
+              <w:t>modify-</w:t>
+            </w:r>
+            <w:proofErr w:type="spellStart"/>
+            <w:r>
+              <w:t>trips.php</w:t>
+            </w:r>
+            <w:proofErr w:type="spellEnd"/>
+          </w:p>
+          <w:p>
+            <w:r>
+              <w:t xml:space="preserve">- </w:t>
+            </w:r>
+            <w:proofErr w:type="spellStart"/>
+            <w:proofErr w:type="gramStart"/>
+            <w:r>
+              <w:t>insertTripIntoDB</w:t>
+            </w:r>
+            <w:proofErr w:type="spellEnd"/>
+            <w:r>
+              <w:t>(</w:t>
+            </w:r>
+            <w:proofErr w:type="spellStart"/>
+            <w:proofErr w:type="gramEnd"/>
+            <w:r>
+              <w:t>tid</w:t>
+            </w:r>
+            <w:proofErr w:type="spellEnd"/>
+            <w:r>
+              <w:t xml:space="preserve">, </w:t>
+            </w:r>
+            <w:proofErr w:type="spellStart"/>
+            <w:r>
+              <w:t>uid</w:t>
+            </w:r>
+            <w:proofErr w:type="spellEnd"/>
+            <w:r>
+              <w:t xml:space="preserve">, name, </w:t>
+            </w:r>
+            <w:r>
+              <w:rPr>
+                <w:b/>
+              </w:rPr>
+              <w:t>status</w:t>
+            </w:r>
+            <w:r>
+              <w:t xml:space="preserve">, interests, </w:t>
+            </w:r>
+            <w:proofErr w:type="spellStart"/>
+            <w:r>
+              <w:t>fromcity</w:t>
+            </w:r>
+            <w:proofErr w:type="spellEnd"/>
+            <w:r>
+              <w:t xml:space="preserve">, </w:t>
+            </w:r>
+            <w:proofErr w:type="spellStart"/>
+            <w:r>
+              <w:t>maxbudget</w:t>
+            </w:r>
+            <w:proofErr w:type="spellEnd"/>
+            <w:r>
+              <w:t xml:space="preserve">, flight, leaving, coming, </w:t>
+            </w:r>
+            <w:proofErr w:type="spellStart"/>
+            <w:r>
+              <w:t>mindeg</w:t>
+            </w:r>
+            <w:proofErr w:type="spellEnd"/>
+            <w:r>
+              <w:t xml:space="preserve">, </w:t>
+            </w:r>
+            <w:proofErr w:type="spellStart"/>
+            <w:r>
+              <w:t>maxdeg</w:t>
+            </w:r>
+            <w:proofErr w:type="spellEnd"/>
+            <w:r>
+              <w:t>, sky, humidity)</w:t>
+            </w:r>
+          </w:p>
+          <w:p>
+            <w:r>
+              <w:t>- get-trip-</w:t>
+            </w:r>
+            <w:proofErr w:type="gramStart"/>
+            <w:r>
+              <w:t>status(</w:t>
+            </w:r>
+            <w:proofErr w:type="spellStart"/>
+            <w:proofErr w:type="gramEnd"/>
+            <w:r>
+              <w:t>tid</w:t>
+            </w:r>
+            <w:proofErr w:type="spellEnd"/>
+            <w:r>
+              <w:t xml:space="preserve">, </w:t>
+            </w:r>
+            <w:proofErr w:type="spellStart"/>
+            <w:r>
+              <w:t>uid</w:t>
+            </w:r>
+            <w:proofErr w:type="spellEnd"/>
+            <w:r>
+              <w:t>)</w:t>
+            </w:r>
+          </w:p>
+          <w:p/>
+          <w:p>
+            <w:r>
+              <w:t>add-</w:t>
+            </w:r>
+            <w:proofErr w:type="spellStart"/>
+            <w:r>
+              <w:t>notif.php</w:t>
+            </w:r>
+            <w:proofErr w:type="spellEnd"/>
+          </w:p>
+          <w:p>
+            <w:r>
+              <w:t>- insert-</w:t>
+            </w:r>
+            <w:proofErr w:type="spellStart"/>
+            <w:proofErr w:type="gramStart"/>
+            <w:r>
+              <w:t>notif</w:t>
+            </w:r>
+            <w:proofErr w:type="spellEnd"/>
+            <w:r>
+              <w:t>(</w:t>
+            </w:r>
+            <w:proofErr w:type="spellStart"/>
+            <w:proofErr w:type="gramEnd"/>
+            <w:r>
+              <w:t>uid</w:t>
+            </w:r>
+            <w:proofErr w:type="spellEnd"/>
+            <w:r>
+              <w:t xml:space="preserve">, </w:t>
+            </w:r>
+            <w:proofErr w:type="spellStart"/>
+            <w:r>
+              <w:t>tid</w:t>
+            </w:r>
+            <w:proofErr w:type="spellEnd"/>
+            <w:r>
+              <w:t>)</w:t>
+            </w:r>
+          </w:p>
+        </w:tc>
+        <w:tc>
+          <w:tcPr>
+            <w:tcW w:w="3061" w:type="dxa"/>
+            <w:tcBorders>
+              <w:top w:val="single" w:sz="4" w:space="0" w:color="auto"/>
+              <w:left w:val="single" w:sz="4" w:space="0" w:color="auto"/>
+              <w:bottom w:val="single" w:sz="4" w:space="0" w:color="auto"/>
+              <w:right w:val="single" w:sz="4" w:space="0" w:color="auto"/>
+            </w:tcBorders>
+          </w:tcPr>
+          <w:p>
+            <w:r>
+              <w:t>user-</w:t>
+            </w:r>
+            <w:proofErr w:type="spellStart"/>
+            <w:r>
+              <w:t>index.php</w:t>
+            </w:r>
+            <w:proofErr w:type="spellEnd"/>
+          </w:p>
+          <w:p>
+            <w:r>
+              <w:t xml:space="preserve">- new-topic-form submit </w:t>
+            </w:r>
+          </w:p>
+          <w:p/>
+          <w:p>
+            <w:r>
+              <w:t>add-trip.js</w:t>
+            </w:r>
+          </w:p>
+          <w:p>
+            <w:pPr>
+              <w:rPr>
+                <w:b/>
+              </w:rPr>
+            </w:pPr>
+            <w:r>
+              <w:t xml:space="preserve">- </w:t>
+            </w:r>
+            <w:proofErr w:type="spellStart"/>
+            <w:r>
+              <w:t>addNewTrip</w:t>
+            </w:r>
+            <w:proofErr w:type="spellEnd"/>
+            <w:r>
+              <w:t xml:space="preserve">(event) -&gt; </w:t>
+            </w:r>
+            <w:proofErr w:type="spellStart"/>
+            <w:proofErr w:type="gramStart"/>
+            <w:r>
+              <w:rPr>
+                <w:b/>
+              </w:rPr>
+              <w:t>ajaxFunct</w:t>
+            </w:r>
+            <w:proofErr w:type="spellEnd"/>
+            <w:r>
+              <w:rPr>
+                <w:b/>
+              </w:rPr>
+              <w:t>(</w:t>
+            </w:r>
+            <w:proofErr w:type="gramEnd"/>
+            <w:r>
+              <w:rPr>
+                <w:b/>
+              </w:rPr>
+              <w:t>)</w:t>
+            </w:r>
+          </w:p>
+          <w:p>
+            <w:pPr>
+              <w:rPr>
+                <w:b/>
+              </w:rPr>
+            </w:pPr>
+          </w:p>
+          <w:p>
+            <w:pPr>
+              <w:rPr>
+                <w:b/>
+              </w:rPr>
+            </w:pPr>
+          </w:p>
+          <w:p>
+            <w:pPr>
+              <w:rPr>
+                <w:b/>
+              </w:rPr>
+            </w:pPr>
+          </w:p>
+          <w:p/>
+          <w:p/>
+          <w:p/>
+        </w:tc>
+        <w:tc>
+          <w:tcPr>
+            <w:tcW w:w="3054" w:type="dxa"/>
+            <w:tcBorders>
+              <w:top w:val="single" w:sz="4" w:space="0" w:color="auto"/>
+              <w:left w:val="single" w:sz="4" w:space="0" w:color="auto"/>
+              <w:bottom w:val="single" w:sz="4" w:space="0" w:color="auto"/>
+              <w:right w:val="single" w:sz="4" w:space="0" w:color="auto"/>
+            </w:tcBorders>
+            <w:hideMark/>
+          </w:tcPr>
+          <w:p>
+            <w:r>
+              <w:t>new-trip-</w:t>
+            </w:r>
+            <w:proofErr w:type="spellStart"/>
+            <w:r>
+              <w:t>ctrl.php</w:t>
+            </w:r>
+            <w:proofErr w:type="spellEnd"/>
+          </w:p>
+          <w:p>
+            <w:r>
+              <w:t xml:space="preserve">- </w:t>
+            </w:r>
+            <w:proofErr w:type="spellStart"/>
+            <w:proofErr w:type="gramStart"/>
+            <w:r>
+              <w:t>callModelForTripInsert</w:t>
+            </w:r>
+            <w:proofErr w:type="spellEnd"/>
+            <w:r>
+              <w:t>(</w:t>
+            </w:r>
+            <w:proofErr w:type="gramEnd"/>
+            <w:r>
+              <w:t>)</w:t>
+            </w:r>
+          </w:p>
+          <w:p>
+            <w:r>
+              <w:t xml:space="preserve">- </w:t>
+            </w:r>
+            <w:proofErr w:type="spellStart"/>
+            <w:proofErr w:type="gramStart"/>
+            <w:r>
+              <w:t>tripSearch</w:t>
+            </w:r>
+            <w:proofErr w:type="spellEnd"/>
+            <w:r>
+              <w:t>(</w:t>
+            </w:r>
+            <w:proofErr w:type="spellStart"/>
+            <w:proofErr w:type="gramEnd"/>
+            <w:r>
+              <w:t>uid</w:t>
+            </w:r>
+            <w:proofErr w:type="spellEnd"/>
+            <w:r>
+              <w:t xml:space="preserve">, </w:t>
+            </w:r>
+            <w:proofErr w:type="spellStart"/>
+            <w:r>
+              <w:t>tid</w:t>
+            </w:r>
+            <w:proofErr w:type="spellEnd"/>
+            <w:r>
+              <w:t>){</w:t>
+            </w:r>
+          </w:p>
+          <w:p>
+            <w:r>
+              <w:t xml:space="preserve">    …</w:t>
+            </w:r>
+          </w:p>
+          <w:p>
+            <w:r>
+              <w:t xml:space="preserve">    get-trip-</w:t>
+            </w:r>
+            <w:proofErr w:type="gramStart"/>
+            <w:r>
+              <w:t>status(</w:t>
+            </w:r>
+            <w:proofErr w:type="gramEnd"/>
+            <w:r>
+              <w:t>)</w:t>
+            </w:r>
+          </w:p>
+          <w:p>
+            <w:r>
+              <w:t xml:space="preserve">    …</w:t>
+            </w:r>
+          </w:p>
+          <w:p>
+            <w:r>
+              <w:t xml:space="preserve">   </w:t>
+            </w:r>
+            <w:proofErr w:type="spellStart"/>
+            <w:proofErr w:type="gramStart"/>
+            <w:r>
+              <w:t>callTheAPIs</w:t>
+            </w:r>
+            <w:proofErr w:type="spellEnd"/>
+            <w:r>
+              <w:t>(</w:t>
+            </w:r>
+            <w:proofErr w:type="gramEnd"/>
+            <w:r>
+              <w:t>)</w:t>
+            </w:r>
+          </w:p>
+          <w:p>
+            <w:r>
+              <w:t>}</w:t>
+            </w:r>
+          </w:p>
+        </w:tc>
+      </w:tr>
+      <w:tr>
+        <w:trPr>
+          <w:trHeight w:val="692"/>
+        </w:trPr>
+        <w:tc>
+          <w:tcPr>
+            <w:tcW w:w="3235" w:type="dxa"/>
+            <w:tcBorders>
+              <w:top w:val="single" w:sz="4" w:space="0" w:color="auto"/>
+              <w:left w:val="single" w:sz="4" w:space="0" w:color="auto"/>
+              <w:bottom w:val="single" w:sz="4" w:space="0" w:color="auto"/>
+              <w:right w:val="single" w:sz="4" w:space="0" w:color="auto"/>
+            </w:tcBorders>
+          </w:tcPr>
+          <w:p>
+            <w:r>
+              <w:t>modify-</w:t>
+            </w:r>
+            <w:proofErr w:type="spellStart"/>
+            <w:r>
+              <w:t>trips.php</w:t>
+            </w:r>
+            <w:proofErr w:type="spellEnd"/>
+          </w:p>
+          <w:p>
+            <w:r>
+              <w:t>- change-trip-</w:t>
+            </w:r>
+            <w:proofErr w:type="gramStart"/>
+            <w:r>
+              <w:t>status(</w:t>
+            </w:r>
+            <w:proofErr w:type="gramEnd"/>
+            <w:r>
+              <w:t>)</w:t>
+            </w:r>
+          </w:p>
+          <w:p/>
+        </w:tc>
+        <w:tc>
+          <w:tcPr>
+            <w:tcW w:w="3061" w:type="dxa"/>
+            <w:tcBorders>
+              <w:top w:val="single" w:sz="4" w:space="0" w:color="auto"/>
+              <w:left w:val="single" w:sz="4" w:space="0" w:color="auto"/>
+              <w:bottom w:val="single" w:sz="4" w:space="0" w:color="auto"/>
+              <w:right w:val="single" w:sz="4" w:space="0" w:color="auto"/>
+            </w:tcBorders>
+            <w:hideMark/>
+          </w:tcPr>
+          <w:p>
+            <w:r>
+              <w:t>user-</w:t>
+            </w:r>
+            <w:proofErr w:type="spellStart"/>
+            <w:r>
+              <w:t>stuff.php</w:t>
+            </w:r>
+            <w:proofErr w:type="spellEnd"/>
+          </w:p>
+          <w:p>
+            <w:r>
+              <w:t>trips-buttons.js</w:t>
+            </w:r>
+          </w:p>
+          <w:p>
+            <w:r>
+              <w:t xml:space="preserve">- </w:t>
+            </w:r>
+            <w:proofErr w:type="spellStart"/>
+            <w:r>
+              <w:t>playWithTrips</w:t>
+            </w:r>
+            <w:proofErr w:type="spellEnd"/>
+            <w:r>
+              <w:t xml:space="preserve">(event) -&gt; </w:t>
+            </w:r>
+            <w:proofErr w:type="spellStart"/>
+            <w:proofErr w:type="gramStart"/>
+            <w:r>
+              <w:rPr>
+                <w:b/>
+              </w:rPr>
+              <w:t>ajaxFunct</w:t>
+            </w:r>
+            <w:proofErr w:type="spellEnd"/>
+            <w:r>
+              <w:rPr>
+                <w:b/>
+              </w:rPr>
+              <w:t>(</w:t>
+            </w:r>
+            <w:proofErr w:type="gramEnd"/>
+            <w:r>
+              <w:rPr>
+                <w:b/>
+              </w:rPr>
+              <w:t>)</w:t>
+            </w:r>
+          </w:p>
+        </w:tc>
+        <w:tc>
+          <w:tcPr>
+            <w:tcW w:w="3054" w:type="dxa"/>
+            <w:tcBorders>
+              <w:top w:val="single" w:sz="4" w:space="0" w:color="auto"/>
+              <w:left w:val="single" w:sz="4" w:space="0" w:color="auto"/>
+              <w:bottom w:val="single" w:sz="4" w:space="0" w:color="auto"/>
+              <w:right w:val="single" w:sz="4" w:space="0" w:color="auto"/>
+            </w:tcBorders>
+            <w:hideMark/>
+          </w:tcPr>
+          <w:p>
+            <w:proofErr w:type="spellStart"/>
+            <w:r>
+              <w:t>moify</w:t>
+            </w:r>
+            <w:proofErr w:type="spellEnd"/>
+            <w:r>
+              <w:t>-trip-</w:t>
+            </w:r>
+            <w:proofErr w:type="spellStart"/>
+            <w:r>
+              <w:t>ctrl.php</w:t>
+            </w:r>
+            <w:proofErr w:type="spellEnd"/>
+          </w:p>
+        </w:tc>
+      </w:tr>
+      <w:tr>
+        <w:trPr>
+          <w:trHeight w:val="692"/>
+        </w:trPr>
+        <w:tc>
+          <w:tcPr>
+            <w:tcW w:w="3235" w:type="dxa"/>
+            <w:tcBorders>
+              <w:top w:val="single" w:sz="4" w:space="0" w:color="auto"/>
+              <w:left w:val="single" w:sz="4" w:space="0" w:color="auto"/>
+              <w:bottom w:val="single" w:sz="4" w:space="0" w:color="auto"/>
+              <w:right w:val="single" w:sz="4" w:space="0" w:color="auto"/>
+            </w:tcBorders>
+            <w:hideMark/>
+          </w:tcPr>
+          <w:p>
+            <w:r>
+              <w:t>get-</w:t>
+            </w:r>
+            <w:proofErr w:type="spellStart"/>
+            <w:r>
+              <w:t>trips.php</w:t>
+            </w:r>
+            <w:proofErr w:type="spellEnd"/>
+          </w:p>
+          <w:p>
+            <w:r>
+              <w:t>-</w:t>
+            </w:r>
+            <w:proofErr w:type="spellStart"/>
+            <w:r>
+              <w:t>getTrips</w:t>
+            </w:r>
+            <w:proofErr w:type="spellEnd"/>
+            <w:r>
+              <w:t>(</w:t>
+            </w:r>
+            <w:proofErr w:type="spellStart"/>
+            <w:r>
+              <w:t>uid</w:t>
+            </w:r>
+            <w:proofErr w:type="spellEnd"/>
+            <w:r>
+              <w:t>)</w:t>
+            </w:r>
+          </w:p>
+        </w:tc>
+        <w:tc>
+          <w:tcPr>
+            <w:tcW w:w="3061" w:type="dxa"/>
+            <w:tcBorders>
+              <w:top w:val="single" w:sz="4" w:space="0" w:color="auto"/>
+              <w:left w:val="single" w:sz="4" w:space="0" w:color="auto"/>
+              <w:bottom w:val="single" w:sz="4" w:space="0" w:color="auto"/>
+              <w:right w:val="single" w:sz="4" w:space="0" w:color="auto"/>
+            </w:tcBorders>
+            <w:hideMark/>
+          </w:tcPr>
+          <w:p>
+            <w:r>
+              <w:t>user-</w:t>
+            </w:r>
+            <w:proofErr w:type="spellStart"/>
+            <w:r>
+              <w:t>stuff.php</w:t>
+            </w:r>
+            <w:proofErr w:type="spellEnd"/>
+          </w:p>
+        </w:tc>
+        <w:tc>
+          <w:tcPr>
+            <w:tcW w:w="3054" w:type="dxa"/>
+            <w:tcBorders>
+              <w:top w:val="single" w:sz="4" w:space="0" w:color="auto"/>
+              <w:left w:val="single" w:sz="4" w:space="0" w:color="auto"/>
+              <w:bottom w:val="single" w:sz="4" w:space="0" w:color="auto"/>
+              <w:right w:val="single" w:sz="4" w:space="0" w:color="auto"/>
+            </w:tcBorders>
+            <w:hideMark/>
+          </w:tcPr>
+          <w:p>
+            <w:r>
+              <w:t>trips-</w:t>
+            </w:r>
+            <w:proofErr w:type="spellStart"/>
+            <w:r>
+              <w:t>render.php</w:t>
+            </w:r>
+            <w:proofErr w:type="spellEnd"/>
+          </w:p>
+          <w:p>
+            <w:r>
+              <w:t>-</w:t>
+            </w:r>
+            <w:proofErr w:type="spellStart"/>
+            <w:proofErr w:type="gramStart"/>
+            <w:r>
+              <w:t>getAllTrips</w:t>
+            </w:r>
+            <w:proofErr w:type="spellEnd"/>
+            <w:r>
+              <w:t>(</w:t>
+            </w:r>
+            <w:proofErr w:type="gramEnd"/>
+            <w:r>
+              <w:t>)</w:t>
+            </w:r>
+          </w:p>
+        </w:tc>
+      </w:tr>
+      <w:tr>
+        <w:trPr>
+          <w:trHeight w:val="692"/>
+        </w:trPr>
+        <w:tc>
+          <w:tcPr>
+            <w:tcW w:w="3235" w:type="dxa"/>
+            <w:tcBorders>
+              <w:top w:val="single" w:sz="4" w:space="0" w:color="auto"/>
+              <w:left w:val="single" w:sz="4" w:space="0" w:color="auto"/>
+              <w:bottom w:val="single" w:sz="4" w:space="0" w:color="auto"/>
+              <w:right w:val="single" w:sz="4" w:space="0" w:color="auto"/>
+            </w:tcBorders>
+            <w:hideMark/>
+          </w:tcPr>
+          <w:p>
+            <w:r>
+              <w:t>get-</w:t>
+            </w:r>
+            <w:proofErr w:type="spellStart"/>
+            <w:r>
+              <w:t>notifications.php</w:t>
+            </w:r>
+            <w:proofErr w:type="spellEnd"/>
+          </w:p>
+          <w:p>
+            <w:r>
+              <w:t>-</w:t>
+            </w:r>
+            <w:proofErr w:type="spellStart"/>
+            <w:r>
+              <w:t>getNotifs</w:t>
+            </w:r>
+            <w:proofErr w:type="spellEnd"/>
+            <w:r>
+              <w:t>(</w:t>
+            </w:r>
+            <w:proofErr w:type="spellStart"/>
+            <w:r>
+              <w:t>uid</w:t>
+            </w:r>
+            <w:proofErr w:type="spellEnd"/>
+            <w:r>
+              <w:t>)</w:t>
+            </w:r>
+          </w:p>
+        </w:tc>
+        <w:tc>
+          <w:tcPr>
+            <w:tcW w:w="3061" w:type="dxa"/>
+            <w:tcBorders>
+              <w:top w:val="single" w:sz="4" w:space="0" w:color="auto"/>
+              <w:left w:val="single" w:sz="4" w:space="0" w:color="auto"/>
+              <w:bottom w:val="single" w:sz="4" w:space="0" w:color="auto"/>
+              <w:right w:val="single" w:sz="4" w:space="0" w:color="auto"/>
+            </w:tcBorders>
+            <w:hideMark/>
+          </w:tcPr>
+          <w:p>
+            <w:r>
+              <w:t>user-</w:t>
+            </w:r>
+            <w:proofErr w:type="spellStart"/>
+            <w:r>
+              <w:t>notifications.php</w:t>
+            </w:r>
+            <w:proofErr w:type="spellEnd"/>
+          </w:p>
+        </w:tc>
+        <w:tc>
+          <w:tcPr>
+            <w:tcW w:w="3054" w:type="dxa"/>
+            <w:tcBorders>
+              <w:top w:val="single" w:sz="4" w:space="0" w:color="auto"/>
+              <w:left w:val="single" w:sz="4" w:space="0" w:color="auto"/>
+              <w:bottom w:val="single" w:sz="4" w:space="0" w:color="auto"/>
+              <w:right w:val="single" w:sz="4" w:space="0" w:color="auto"/>
+            </w:tcBorders>
+            <w:hideMark/>
+          </w:tcPr>
+          <w:p>
+            <w:r>
+              <w:t>notifications-</w:t>
+            </w:r>
+            <w:proofErr w:type="spellStart"/>
+            <w:r>
+              <w:t>render.php</w:t>
+            </w:r>
+            <w:proofErr w:type="spellEnd"/>
+          </w:p>
+          <w:p>
+            <w:r>
+              <w:t>-</w:t>
+            </w:r>
+            <w:proofErr w:type="spellStart"/>
+            <w:proofErr w:type="gramStart"/>
+            <w:r>
+              <w:t>getAllNotifications</w:t>
+            </w:r>
+            <w:proofErr w:type="spellEnd"/>
+            <w:r>
+              <w:t>(</w:t>
+            </w:r>
+            <w:proofErr w:type="gramEnd"/>
+            <w:r>
+              <w:t>)</w:t>
+            </w:r>
+          </w:p>
+        </w:tc>
+      </w:tr>
+    </w:tbl>
+    <w:p>
+      <w:r>
+        <w:lastRenderedPageBreak/>
+        <w:t xml:space="preserve"> </w:t>
+      </w:r>
+    </w:p>
+    <w:p/>
+    <w:p>
+      <w:pPr>
+        <w:rPr>
+          <w:rFonts w:ascii="Times New Roman" w:hAnsi="Times New Roman" w:cs="Times New Roman"/>
+          <w:b/>
+          <w:sz w:val="28"/>
+          <w:szCs w:val="28"/>
+        </w:rPr>
+      </w:pPr>
+      <w:proofErr w:type="spellStart"/>
+      <w:r>
+        <w:rPr>
+          <w:rFonts w:ascii="Times New Roman" w:hAnsi="Times New Roman" w:cs="Times New Roman"/>
+          <w:b/>
+          <w:sz w:val="28"/>
+          <w:szCs w:val="28"/>
+        </w:rPr>
+        <w:t>Descriere</w:t>
+      </w:r>
+      <w:r>
+        <w:rPr>
+          <w:rFonts w:ascii="Times New Roman" w:hAnsi="Times New Roman" w:cs="Times New Roman"/>
+          <w:b/>
+          <w:sz w:val="28"/>
+          <w:szCs w:val="28"/>
+        </w:rPr>
+        <w:t>a</w:t>
+      </w:r>
+      <w:proofErr w:type="spellEnd"/>
+      <w:r>
+        <w:rPr>
+          <w:rFonts w:ascii="Times New Roman" w:hAnsi="Times New Roman" w:cs="Times New Roman"/>
+          <w:b/>
+          <w:sz w:val="28"/>
+          <w:szCs w:val="28"/>
+        </w:rPr>
+        <w:t xml:space="preserve"> </w:t>
+      </w:r>
+      <w:proofErr w:type="spellStart"/>
+      <w:r>
+        <w:rPr>
+          <w:rFonts w:ascii="Times New Roman" w:hAnsi="Times New Roman" w:cs="Times New Roman"/>
+          <w:b/>
+          <w:sz w:val="28"/>
+          <w:szCs w:val="28"/>
+        </w:rPr>
+        <w:t>problemei</w:t>
+      </w:r>
+      <w:proofErr w:type="spellEnd"/>
+      <w:r>
+        <w:rPr>
+          <w:rFonts w:ascii="Times New Roman" w:hAnsi="Times New Roman" w:cs="Times New Roman"/>
+          <w:b/>
+          <w:sz w:val="28"/>
+          <w:szCs w:val="28"/>
+        </w:rPr>
+        <w:t xml:space="preserve"> </w:t>
+      </w:r>
+      <w:proofErr w:type="spellStart"/>
+      <w:r>
+        <w:rPr>
+          <w:rFonts w:ascii="Times New Roman" w:hAnsi="Times New Roman" w:cs="Times New Roman"/>
+          <w:b/>
+          <w:sz w:val="28"/>
+          <w:szCs w:val="28"/>
+        </w:rPr>
+        <w:t>principal</w:t>
+      </w:r>
+      <w:r>
+        <w:rPr>
+          <w:rFonts w:ascii="Times New Roman" w:hAnsi="Times New Roman" w:cs="Times New Roman"/>
+          <w:b/>
+          <w:sz w:val="28"/>
+          <w:szCs w:val="28"/>
+        </w:rPr>
+        <w:t>e</w:t>
+      </w:r>
+      <w:proofErr w:type="spellEnd"/>
+      <w:r>
+        <w:rPr>
+          <w:rFonts w:ascii="Times New Roman" w:hAnsi="Times New Roman" w:cs="Times New Roman"/>
+          <w:b/>
+          <w:sz w:val="28"/>
+          <w:szCs w:val="28"/>
+        </w:rPr>
+        <w:t>:</w:t>
+      </w:r>
+      <w:bookmarkStart w:id="0" w:name="_GoBack"/>
+      <w:bookmarkEnd w:id="0"/>
+    </w:p>
+    <w:p>
+      <w:pPr>
+        <w:rPr>
+          <w:rFonts w:ascii="Times New Roman" w:hAnsi="Times New Roman" w:cs="Times New Roman"/>
+          <w:sz w:val="28"/>
+          <w:szCs w:val="28"/>
+        </w:rPr>
+      </w:pPr>
+      <w:proofErr w:type="spellStart"/>
+      <w:r>
+        <w:rPr>
+          <w:rFonts w:ascii="Times New Roman" w:hAnsi="Times New Roman" w:cs="Times New Roman"/>
+          <w:sz w:val="28"/>
+          <w:szCs w:val="28"/>
+        </w:rPr>
+        <w:t>Userul</w:t>
+      </w:r>
+      <w:proofErr w:type="spellEnd"/>
+      <w:r>
+        <w:rPr>
+          <w:rFonts w:ascii="Times New Roman" w:hAnsi="Times New Roman" w:cs="Times New Roman"/>
+          <w:sz w:val="28"/>
+          <w:szCs w:val="28"/>
+        </w:rPr>
+        <w:t xml:space="preserve"> face submit la </w:t>
+      </w:r>
+      <w:proofErr w:type="spellStart"/>
+      <w:r>
+        <w:rPr>
+          <w:rFonts w:ascii="Times New Roman" w:hAnsi="Times New Roman" w:cs="Times New Roman"/>
+          <w:sz w:val="28"/>
+          <w:szCs w:val="28"/>
+        </w:rPr>
+        <w:t>formular</w:t>
+      </w:r>
+      <w:proofErr w:type="spellEnd"/>
+      <w:r>
+        <w:rPr>
+          <w:rFonts w:ascii="Times New Roman" w:hAnsi="Times New Roman" w:cs="Times New Roman"/>
+          <w:sz w:val="28"/>
+          <w:szCs w:val="28"/>
+        </w:rPr>
+        <w:t xml:space="preserve"> =&gt; se </w:t>
+      </w:r>
+      <w:proofErr w:type="spellStart"/>
+      <w:r>
+        <w:rPr>
+          <w:rFonts w:ascii="Times New Roman" w:hAnsi="Times New Roman" w:cs="Times New Roman"/>
+          <w:sz w:val="28"/>
+          <w:szCs w:val="28"/>
+        </w:rPr>
+        <w:t>valideaza</w:t>
+      </w:r>
+      <w:proofErr w:type="spellEnd"/>
+      <w:r>
+        <w:rPr>
+          <w:rFonts w:ascii="Times New Roman" w:hAnsi="Times New Roman" w:cs="Times New Roman"/>
+          <w:sz w:val="28"/>
+          <w:szCs w:val="28"/>
+        </w:rPr>
+        <w:t xml:space="preserve"> </w:t>
+      </w:r>
+      <w:proofErr w:type="spellStart"/>
+      <w:r>
+        <w:rPr>
+          <w:rFonts w:ascii="Times New Roman" w:hAnsi="Times New Roman" w:cs="Times New Roman"/>
+          <w:sz w:val="28"/>
+          <w:szCs w:val="28"/>
+        </w:rPr>
+        <w:t>toate</w:t>
+      </w:r>
+      <w:proofErr w:type="spellEnd"/>
+      <w:r>
+        <w:rPr>
+          <w:rFonts w:ascii="Times New Roman" w:hAnsi="Times New Roman" w:cs="Times New Roman"/>
+          <w:sz w:val="28"/>
+          <w:szCs w:val="28"/>
+        </w:rPr>
+        <w:t xml:space="preserve"> </w:t>
+      </w:r>
+      <w:proofErr w:type="spellStart"/>
+      <w:r>
+        <w:rPr>
+          <w:rFonts w:ascii="Times New Roman" w:hAnsi="Times New Roman" w:cs="Times New Roman"/>
+          <w:sz w:val="28"/>
+          <w:szCs w:val="28"/>
+        </w:rPr>
+        <w:t>inputurile</w:t>
+      </w:r>
+      <w:proofErr w:type="spellEnd"/>
+      <w:r>
+        <w:rPr>
+          <w:rFonts w:ascii="Times New Roman" w:hAnsi="Times New Roman" w:cs="Times New Roman"/>
+          <w:sz w:val="28"/>
+          <w:szCs w:val="28"/>
+        </w:rPr>
+        <w:t xml:space="preserve"> la </w:t>
+      </w:r>
+      <w:proofErr w:type="spellStart"/>
+      <w:r>
+        <w:rPr>
+          <w:rFonts w:ascii="Times New Roman" w:hAnsi="Times New Roman" w:cs="Times New Roman"/>
+          <w:sz w:val="28"/>
+          <w:szCs w:val="28"/>
+        </w:rPr>
+        <w:t>nivel</w:t>
+      </w:r>
+      <w:proofErr w:type="spellEnd"/>
+      <w:r>
+        <w:rPr>
+          <w:rFonts w:ascii="Times New Roman" w:hAnsi="Times New Roman" w:cs="Times New Roman"/>
+          <w:sz w:val="28"/>
+          <w:szCs w:val="28"/>
+        </w:rPr>
+        <w:t xml:space="preserve"> de client (in add-trip.js) =&gt; se </w:t>
+      </w:r>
+      <w:proofErr w:type="spellStart"/>
+      <w:r>
+        <w:rPr>
+          <w:rFonts w:ascii="Times New Roman" w:hAnsi="Times New Roman" w:cs="Times New Roman"/>
+          <w:sz w:val="28"/>
+          <w:szCs w:val="28"/>
+        </w:rPr>
+        <w:t>apeleaza</w:t>
+      </w:r>
+      <w:proofErr w:type="spellEnd"/>
+      <w:r>
+        <w:rPr>
+          <w:rFonts w:ascii="Times New Roman" w:hAnsi="Times New Roman" w:cs="Times New Roman"/>
+          <w:sz w:val="28"/>
+          <w:szCs w:val="28"/>
+        </w:rPr>
+        <w:t xml:space="preserve"> </w:t>
+      </w:r>
+      <w:proofErr w:type="spellStart"/>
+      <w:proofErr w:type="gramStart"/>
+      <w:r>
+        <w:rPr>
+          <w:rFonts w:ascii="Times New Roman" w:hAnsi="Times New Roman" w:cs="Times New Roman"/>
+          <w:sz w:val="28"/>
+          <w:szCs w:val="28"/>
+        </w:rPr>
+        <w:t>ajaxFunct</w:t>
+      </w:r>
+      <w:proofErr w:type="spellEnd"/>
+      <w:r>
+        <w:rPr>
+          <w:rFonts w:ascii="Times New Roman" w:hAnsi="Times New Roman" w:cs="Times New Roman"/>
+          <w:sz w:val="28"/>
+          <w:szCs w:val="28"/>
+        </w:rPr>
+        <w:t>(</w:t>
+      </w:r>
+      <w:proofErr w:type="gramEnd"/>
+      <w:r>
+        <w:rPr>
+          <w:rFonts w:ascii="Times New Roman" w:hAnsi="Times New Roman" w:cs="Times New Roman"/>
+          <w:sz w:val="28"/>
+          <w:szCs w:val="28"/>
+        </w:rPr>
+        <w:t xml:space="preserve">) care </w:t>
+      </w:r>
+      <w:proofErr w:type="spellStart"/>
+      <w:r>
+        <w:rPr>
+          <w:rFonts w:ascii="Times New Roman" w:hAnsi="Times New Roman" w:cs="Times New Roman"/>
+          <w:sz w:val="28"/>
+          <w:szCs w:val="28"/>
+        </w:rPr>
+        <w:t>va</w:t>
+      </w:r>
+      <w:proofErr w:type="spellEnd"/>
+      <w:r>
+        <w:rPr>
+          <w:rFonts w:ascii="Times New Roman" w:hAnsi="Times New Roman" w:cs="Times New Roman"/>
+          <w:sz w:val="28"/>
+          <w:szCs w:val="28"/>
+        </w:rPr>
+        <w:t xml:space="preserve"> face un request </w:t>
+      </w:r>
+      <w:proofErr w:type="spellStart"/>
+      <w:r>
+        <w:rPr>
+          <w:rFonts w:ascii="Times New Roman" w:hAnsi="Times New Roman" w:cs="Times New Roman"/>
+          <w:sz w:val="28"/>
+          <w:szCs w:val="28"/>
+        </w:rPr>
+        <w:t>asincron</w:t>
+      </w:r>
+      <w:proofErr w:type="spellEnd"/>
+      <w:r>
+        <w:rPr>
+          <w:rFonts w:ascii="Times New Roman" w:hAnsi="Times New Roman" w:cs="Times New Roman"/>
+          <w:sz w:val="28"/>
+          <w:szCs w:val="28"/>
+        </w:rPr>
+        <w:t xml:space="preserve"> la server </w:t>
+      </w:r>
+      <w:proofErr w:type="spellStart"/>
+      <w:r>
+        <w:rPr>
+          <w:rFonts w:ascii="Times New Roman" w:hAnsi="Times New Roman" w:cs="Times New Roman"/>
+          <w:sz w:val="28"/>
+          <w:szCs w:val="28"/>
+        </w:rPr>
+        <w:t>si</w:t>
+      </w:r>
+      <w:proofErr w:type="spellEnd"/>
+      <w:r>
+        <w:rPr>
+          <w:rFonts w:ascii="Times New Roman" w:hAnsi="Times New Roman" w:cs="Times New Roman"/>
+          <w:sz w:val="28"/>
+          <w:szCs w:val="28"/>
+        </w:rPr>
+        <w:t xml:space="preserve"> se </w:t>
+      </w:r>
+      <w:proofErr w:type="spellStart"/>
+      <w:r>
+        <w:rPr>
+          <w:rFonts w:ascii="Times New Roman" w:hAnsi="Times New Roman" w:cs="Times New Roman"/>
+          <w:sz w:val="28"/>
+          <w:szCs w:val="28"/>
+        </w:rPr>
+        <w:t>ruleaza</w:t>
+      </w:r>
+      <w:proofErr w:type="spellEnd"/>
+      <w:r>
+        <w:rPr>
+          <w:rFonts w:ascii="Times New Roman" w:hAnsi="Times New Roman" w:cs="Times New Roman"/>
+          <w:sz w:val="28"/>
+          <w:szCs w:val="28"/>
+        </w:rPr>
+        <w:t xml:space="preserve"> new-trip-</w:t>
+      </w:r>
+      <w:proofErr w:type="spellStart"/>
+      <w:r>
+        <w:rPr>
+          <w:rFonts w:ascii="Times New Roman" w:hAnsi="Times New Roman" w:cs="Times New Roman"/>
+          <w:sz w:val="28"/>
+          <w:szCs w:val="28"/>
+        </w:rPr>
+        <w:t>ctrl.php</w:t>
+      </w:r>
+      <w:proofErr w:type="spellEnd"/>
+      <w:r>
+        <w:rPr>
+          <w:rFonts w:ascii="Times New Roman" w:hAnsi="Times New Roman" w:cs="Times New Roman"/>
+          <w:sz w:val="28"/>
+          <w:szCs w:val="28"/>
+        </w:rPr>
+        <w:t>.</w:t>
+      </w:r>
+    </w:p>
+    <w:p>
+      <w:pPr>
+        <w:rPr>
+          <w:rFonts w:ascii="Times New Roman" w:hAnsi="Times New Roman" w:cs="Times New Roman"/>
+          <w:sz w:val="28"/>
+          <w:szCs w:val="28"/>
+        </w:rPr>
+      </w:pPr>
+      <w:r>
+        <w:rPr>
+          <w:rFonts w:ascii="Times New Roman" w:hAnsi="Times New Roman" w:cs="Times New Roman"/>
+          <w:sz w:val="28"/>
+          <w:szCs w:val="28"/>
+        </w:rPr>
+        <w:t>Din new-trip-</w:t>
+      </w:r>
+      <w:proofErr w:type="spellStart"/>
+      <w:r>
+        <w:rPr>
+          <w:rFonts w:ascii="Times New Roman" w:hAnsi="Times New Roman" w:cs="Times New Roman"/>
+          <w:sz w:val="28"/>
+          <w:szCs w:val="28"/>
+        </w:rPr>
+        <w:t>ctrl.php</w:t>
+      </w:r>
+      <w:proofErr w:type="spellEnd"/>
+      <w:r>
+        <w:rPr>
+          <w:rFonts w:ascii="Times New Roman" w:hAnsi="Times New Roman" w:cs="Times New Roman"/>
+          <w:sz w:val="28"/>
+          <w:szCs w:val="28"/>
+        </w:rPr>
+        <w:t xml:space="preserve"> se </w:t>
+      </w:r>
+      <w:proofErr w:type="spellStart"/>
+      <w:r>
+        <w:rPr>
+          <w:rFonts w:ascii="Times New Roman" w:hAnsi="Times New Roman" w:cs="Times New Roman"/>
+          <w:sz w:val="28"/>
+          <w:szCs w:val="28"/>
+        </w:rPr>
+        <w:t>apeleaza</w:t>
+      </w:r>
+      <w:proofErr w:type="spellEnd"/>
+      <w:r>
+        <w:rPr>
+          <w:rFonts w:ascii="Times New Roman" w:hAnsi="Times New Roman" w:cs="Times New Roman"/>
+          <w:sz w:val="28"/>
+          <w:szCs w:val="28"/>
+        </w:rPr>
+        <w:t xml:space="preserve"> </w:t>
+      </w:r>
+      <w:proofErr w:type="spellStart"/>
+      <w:proofErr w:type="gramStart"/>
+      <w:r>
+        <w:rPr>
+          <w:rFonts w:ascii="Times New Roman" w:hAnsi="Times New Roman" w:cs="Times New Roman"/>
+          <w:sz w:val="28"/>
+          <w:szCs w:val="28"/>
+        </w:rPr>
+        <w:t>insertTripIntoDB</w:t>
+      </w:r>
+      <w:proofErr w:type="spellEnd"/>
+      <w:r>
+        <w:rPr>
+          <w:rFonts w:ascii="Times New Roman" w:hAnsi="Times New Roman" w:cs="Times New Roman"/>
+          <w:sz w:val="28"/>
+          <w:szCs w:val="28"/>
+        </w:rPr>
+        <w:t>(</w:t>
+      </w:r>
+      <w:proofErr w:type="gramEnd"/>
+      <w:r>
+        <w:rPr>
+          <w:rFonts w:ascii="Times New Roman" w:hAnsi="Times New Roman" w:cs="Times New Roman"/>
+          <w:sz w:val="28"/>
+          <w:szCs w:val="28"/>
+        </w:rPr>
+        <w:t xml:space="preserve">) din </w:t>
+      </w:r>
+      <w:proofErr w:type="spellStart"/>
+      <w:r>
+        <w:rPr>
+          <w:rFonts w:ascii="Times New Roman" w:hAnsi="Times New Roman" w:cs="Times New Roman"/>
+          <w:sz w:val="28"/>
+          <w:szCs w:val="28"/>
+        </w:rPr>
+        <w:t>modelul</w:t>
+      </w:r>
+      <w:proofErr w:type="spellEnd"/>
+      <w:r>
+        <w:rPr>
+          <w:rFonts w:ascii="Times New Roman" w:hAnsi="Times New Roman" w:cs="Times New Roman"/>
+          <w:sz w:val="28"/>
+          <w:szCs w:val="28"/>
+        </w:rPr>
+        <w:t xml:space="preserve"> modify-</w:t>
+      </w:r>
+      <w:proofErr w:type="spellStart"/>
+      <w:r>
+        <w:rPr>
+          <w:rFonts w:ascii="Times New Roman" w:hAnsi="Times New Roman" w:cs="Times New Roman"/>
+          <w:sz w:val="28"/>
+          <w:szCs w:val="28"/>
+        </w:rPr>
+        <w:t>trips.php</w:t>
+      </w:r>
+      <w:proofErr w:type="spellEnd"/>
+      <w:r>
+        <w:rPr>
+          <w:rFonts w:ascii="Times New Roman" w:hAnsi="Times New Roman" w:cs="Times New Roman"/>
+          <w:sz w:val="28"/>
+          <w:szCs w:val="28"/>
+        </w:rPr>
+        <w:t xml:space="preserve">, cu status = 1 </w:t>
+      </w:r>
+      <w:proofErr w:type="spellStart"/>
+      <w:r>
+        <w:rPr>
+          <w:rFonts w:ascii="Times New Roman" w:hAnsi="Times New Roman" w:cs="Times New Roman"/>
+          <w:sz w:val="28"/>
+          <w:szCs w:val="28"/>
+        </w:rPr>
+        <w:t>apoi</w:t>
+      </w:r>
+      <w:proofErr w:type="spellEnd"/>
+      <w:r>
+        <w:rPr>
+          <w:rFonts w:ascii="Times New Roman" w:hAnsi="Times New Roman" w:cs="Times New Roman"/>
+          <w:sz w:val="28"/>
+          <w:szCs w:val="28"/>
+        </w:rPr>
+        <w:t xml:space="preserve"> se </w:t>
+      </w:r>
+      <w:proofErr w:type="spellStart"/>
+      <w:r>
+        <w:rPr>
+          <w:rFonts w:ascii="Times New Roman" w:hAnsi="Times New Roman" w:cs="Times New Roman"/>
+          <w:sz w:val="28"/>
+          <w:szCs w:val="28"/>
+        </w:rPr>
+        <w:t>ruleaza</w:t>
+      </w:r>
+      <w:proofErr w:type="spellEnd"/>
+      <w:r>
+        <w:rPr>
+          <w:rFonts w:ascii="Times New Roman" w:hAnsi="Times New Roman" w:cs="Times New Roman"/>
+          <w:sz w:val="28"/>
+          <w:szCs w:val="28"/>
+        </w:rPr>
+        <w:t xml:space="preserve"> la </w:t>
+      </w:r>
+      <w:proofErr w:type="spellStart"/>
+      <w:r>
+        <w:rPr>
+          <w:rFonts w:ascii="Times New Roman" w:hAnsi="Times New Roman" w:cs="Times New Roman"/>
+          <w:sz w:val="28"/>
+          <w:szCs w:val="28"/>
+        </w:rPr>
+        <w:t>infinit</w:t>
+      </w:r>
+      <w:proofErr w:type="spellEnd"/>
+      <w:r>
+        <w:rPr>
+          <w:rFonts w:ascii="Times New Roman" w:hAnsi="Times New Roman" w:cs="Times New Roman"/>
+          <w:sz w:val="28"/>
+          <w:szCs w:val="28"/>
+        </w:rPr>
+        <w:t xml:space="preserve"> o </w:t>
+      </w:r>
+      <w:proofErr w:type="spellStart"/>
+      <w:r>
+        <w:rPr>
+          <w:rFonts w:ascii="Times New Roman" w:hAnsi="Times New Roman" w:cs="Times New Roman"/>
+          <w:sz w:val="28"/>
+          <w:szCs w:val="28"/>
+        </w:rPr>
+        <w:t>cautare</w:t>
+      </w:r>
+      <w:proofErr w:type="spellEnd"/>
+      <w:r>
+        <w:rPr>
+          <w:rFonts w:ascii="Times New Roman" w:hAnsi="Times New Roman" w:cs="Times New Roman"/>
+          <w:sz w:val="28"/>
+          <w:szCs w:val="28"/>
+        </w:rPr>
+        <w:t xml:space="preserve"> de </w:t>
+      </w:r>
+      <w:proofErr w:type="spellStart"/>
+      <w:r>
+        <w:rPr>
+          <w:rFonts w:ascii="Times New Roman" w:hAnsi="Times New Roman" w:cs="Times New Roman"/>
+          <w:sz w:val="28"/>
+          <w:szCs w:val="28"/>
+        </w:rPr>
+        <w:t>bilete</w:t>
+      </w:r>
+      <w:proofErr w:type="spellEnd"/>
+      <w:r>
+        <w:rPr>
+          <w:rFonts w:ascii="Times New Roman" w:hAnsi="Times New Roman" w:cs="Times New Roman"/>
+          <w:sz w:val="28"/>
+          <w:szCs w:val="28"/>
+        </w:rPr>
+        <w:t xml:space="preserve"> </w:t>
+      </w:r>
+      <w:proofErr w:type="spellStart"/>
+      <w:r>
+        <w:rPr>
+          <w:rFonts w:ascii="Times New Roman" w:hAnsi="Times New Roman" w:cs="Times New Roman"/>
+          <w:sz w:val="28"/>
+          <w:szCs w:val="28"/>
+        </w:rPr>
+        <w:t>pentru</w:t>
+      </w:r>
+      <w:proofErr w:type="spellEnd"/>
+      <w:r>
+        <w:rPr>
+          <w:rFonts w:ascii="Times New Roman" w:hAnsi="Times New Roman" w:cs="Times New Roman"/>
+          <w:sz w:val="28"/>
+          <w:szCs w:val="28"/>
+        </w:rPr>
+        <w:t xml:space="preserve"> trip-ul in </w:t>
+      </w:r>
+      <w:proofErr w:type="spellStart"/>
+      <w:r>
+        <w:rPr>
+          <w:rFonts w:ascii="Times New Roman" w:hAnsi="Times New Roman" w:cs="Times New Roman"/>
+          <w:sz w:val="28"/>
+          <w:szCs w:val="28"/>
+        </w:rPr>
+        <w:t>cauza</w:t>
+      </w:r>
+      <w:proofErr w:type="spellEnd"/>
+      <w:r>
+        <w:rPr>
+          <w:rFonts w:ascii="Times New Roman" w:hAnsi="Times New Roman" w:cs="Times New Roman"/>
+          <w:sz w:val="28"/>
+          <w:szCs w:val="28"/>
+        </w:rPr>
+        <w:t xml:space="preserve">. </w:t>
+      </w:r>
+      <w:proofErr w:type="spellStart"/>
+      <w:r>
+        <w:rPr>
+          <w:rFonts w:ascii="Times New Roman" w:hAnsi="Times New Roman" w:cs="Times New Roman"/>
+          <w:sz w:val="28"/>
+          <w:szCs w:val="28"/>
+        </w:rPr>
+        <w:t>Inainte</w:t>
+      </w:r>
+      <w:proofErr w:type="spellEnd"/>
+      <w:r>
+        <w:rPr>
+          <w:rFonts w:ascii="Times New Roman" w:hAnsi="Times New Roman" w:cs="Times New Roman"/>
+          <w:sz w:val="28"/>
+          <w:szCs w:val="28"/>
+        </w:rPr>
+        <w:t xml:space="preserve"> de </w:t>
+      </w:r>
+      <w:proofErr w:type="spellStart"/>
+      <w:r>
+        <w:rPr>
+          <w:rFonts w:ascii="Times New Roman" w:hAnsi="Times New Roman" w:cs="Times New Roman"/>
+          <w:sz w:val="28"/>
+          <w:szCs w:val="28"/>
+        </w:rPr>
+        <w:t>fiecare</w:t>
+      </w:r>
+      <w:proofErr w:type="spellEnd"/>
+      <w:r>
+        <w:rPr>
+          <w:rFonts w:ascii="Times New Roman" w:hAnsi="Times New Roman" w:cs="Times New Roman"/>
+          <w:sz w:val="28"/>
+          <w:szCs w:val="28"/>
+        </w:rPr>
+        <w:t xml:space="preserve"> </w:t>
+      </w:r>
+      <w:proofErr w:type="spellStart"/>
+      <w:r>
+        <w:rPr>
+          <w:rFonts w:ascii="Times New Roman" w:hAnsi="Times New Roman" w:cs="Times New Roman"/>
+          <w:sz w:val="28"/>
+          <w:szCs w:val="28"/>
+        </w:rPr>
+        <w:t>cautare</w:t>
+      </w:r>
+      <w:proofErr w:type="spellEnd"/>
+      <w:r>
+        <w:rPr>
+          <w:rFonts w:ascii="Times New Roman" w:hAnsi="Times New Roman" w:cs="Times New Roman"/>
+          <w:sz w:val="28"/>
+          <w:szCs w:val="28"/>
+        </w:rPr>
+        <w:t xml:space="preserve"> </w:t>
+      </w:r>
+      <w:proofErr w:type="gramStart"/>
+      <w:r>
+        <w:rPr>
+          <w:rFonts w:ascii="Times New Roman" w:hAnsi="Times New Roman" w:cs="Times New Roman"/>
+          <w:sz w:val="28"/>
+          <w:szCs w:val="28"/>
+        </w:rPr>
+        <w:t xml:space="preserve">( </w:t>
+      </w:r>
+      <w:proofErr w:type="spellStart"/>
+      <w:r>
+        <w:rPr>
+          <w:rFonts w:ascii="Times New Roman" w:hAnsi="Times New Roman" w:cs="Times New Roman"/>
+          <w:sz w:val="28"/>
+          <w:szCs w:val="28"/>
+        </w:rPr>
+        <w:t>apel</w:t>
+      </w:r>
+      <w:proofErr w:type="spellEnd"/>
+      <w:proofErr w:type="gramEnd"/>
+      <w:r>
+        <w:rPr>
+          <w:rFonts w:ascii="Times New Roman" w:hAnsi="Times New Roman" w:cs="Times New Roman"/>
+          <w:sz w:val="28"/>
+          <w:szCs w:val="28"/>
+        </w:rPr>
+        <w:t xml:space="preserve"> al </w:t>
+      </w:r>
+      <w:proofErr w:type="spellStart"/>
+      <w:r>
+        <w:rPr>
+          <w:rFonts w:ascii="Times New Roman" w:hAnsi="Times New Roman" w:cs="Times New Roman"/>
+          <w:sz w:val="28"/>
+          <w:szCs w:val="28"/>
+        </w:rPr>
+        <w:t>functiei</w:t>
+      </w:r>
+      <w:proofErr w:type="spellEnd"/>
+      <w:r>
+        <w:rPr>
+          <w:rFonts w:ascii="Times New Roman" w:hAnsi="Times New Roman" w:cs="Times New Roman"/>
+          <w:sz w:val="28"/>
+          <w:szCs w:val="28"/>
+        </w:rPr>
+        <w:t xml:space="preserve"> </w:t>
+      </w:r>
+      <w:proofErr w:type="spellStart"/>
+      <w:r>
+        <w:rPr>
+          <w:rFonts w:ascii="Times New Roman" w:hAnsi="Times New Roman" w:cs="Times New Roman"/>
+          <w:sz w:val="28"/>
+          <w:szCs w:val="28"/>
+        </w:rPr>
+        <w:t>tripSearch</w:t>
+      </w:r>
+      <w:proofErr w:type="spellEnd"/>
+      <w:r>
+        <w:rPr>
+          <w:rFonts w:ascii="Times New Roman" w:hAnsi="Times New Roman" w:cs="Times New Roman"/>
+          <w:sz w:val="28"/>
+          <w:szCs w:val="28"/>
+        </w:rPr>
+        <w:t xml:space="preserve">()) se </w:t>
+      </w:r>
+      <w:proofErr w:type="spellStart"/>
+      <w:r>
+        <w:rPr>
+          <w:rFonts w:ascii="Times New Roman" w:hAnsi="Times New Roman" w:cs="Times New Roman"/>
+          <w:sz w:val="28"/>
+          <w:szCs w:val="28"/>
+        </w:rPr>
+        <w:t>cere</w:t>
+      </w:r>
+      <w:proofErr w:type="spellEnd"/>
+      <w:r>
+        <w:rPr>
+          <w:rFonts w:ascii="Times New Roman" w:hAnsi="Times New Roman" w:cs="Times New Roman"/>
+          <w:sz w:val="28"/>
+          <w:szCs w:val="28"/>
+        </w:rPr>
+        <w:t xml:space="preserve"> </w:t>
+      </w:r>
+      <w:proofErr w:type="spellStart"/>
+      <w:r>
+        <w:rPr>
+          <w:rFonts w:ascii="Times New Roman" w:hAnsi="Times New Roman" w:cs="Times New Roman"/>
+          <w:sz w:val="28"/>
+          <w:szCs w:val="28"/>
+        </w:rPr>
+        <w:t>statusul</w:t>
+      </w:r>
+      <w:proofErr w:type="spellEnd"/>
+      <w:r>
+        <w:rPr>
+          <w:rFonts w:ascii="Times New Roman" w:hAnsi="Times New Roman" w:cs="Times New Roman"/>
+          <w:sz w:val="28"/>
+          <w:szCs w:val="28"/>
+        </w:rPr>
+        <w:t xml:space="preserve"> de la modify-</w:t>
+      </w:r>
+      <w:proofErr w:type="spellStart"/>
+      <w:r>
+        <w:rPr>
+          <w:rFonts w:ascii="Times New Roman" w:hAnsi="Times New Roman" w:cs="Times New Roman"/>
+          <w:sz w:val="28"/>
+          <w:szCs w:val="28"/>
+        </w:rPr>
+        <w:t>trips.php</w:t>
+      </w:r>
+      <w:proofErr w:type="spellEnd"/>
+      <w:r>
+        <w:rPr>
+          <w:rFonts w:ascii="Times New Roman" w:hAnsi="Times New Roman" w:cs="Times New Roman"/>
+          <w:sz w:val="28"/>
+          <w:szCs w:val="28"/>
+        </w:rPr>
+        <w:t xml:space="preserve"> (get-trip-status()) </w:t>
+      </w:r>
+      <w:proofErr w:type="spellStart"/>
+      <w:r>
+        <w:rPr>
+          <w:rFonts w:ascii="Times New Roman" w:hAnsi="Times New Roman" w:cs="Times New Roman"/>
+          <w:sz w:val="28"/>
+          <w:szCs w:val="28"/>
+        </w:rPr>
+        <w:t>si</w:t>
+      </w:r>
+      <w:proofErr w:type="spellEnd"/>
+      <w:r>
+        <w:rPr>
+          <w:rFonts w:ascii="Times New Roman" w:hAnsi="Times New Roman" w:cs="Times New Roman"/>
+          <w:sz w:val="28"/>
+          <w:szCs w:val="28"/>
+        </w:rPr>
+        <w:t xml:space="preserve"> se </w:t>
+      </w:r>
+      <w:proofErr w:type="spellStart"/>
+      <w:r>
+        <w:rPr>
+          <w:rFonts w:ascii="Times New Roman" w:hAnsi="Times New Roman" w:cs="Times New Roman"/>
+          <w:sz w:val="28"/>
+          <w:szCs w:val="28"/>
+        </w:rPr>
+        <w:t>verifica</w:t>
+      </w:r>
+      <w:proofErr w:type="spellEnd"/>
+      <w:r>
+        <w:rPr>
+          <w:rFonts w:ascii="Times New Roman" w:hAnsi="Times New Roman" w:cs="Times New Roman"/>
+          <w:sz w:val="28"/>
+          <w:szCs w:val="28"/>
+        </w:rPr>
+        <w:t xml:space="preserve"> </w:t>
+      </w:r>
+      <w:proofErr w:type="spellStart"/>
+      <w:r>
+        <w:rPr>
+          <w:rFonts w:ascii="Times New Roman" w:hAnsi="Times New Roman" w:cs="Times New Roman"/>
+          <w:sz w:val="28"/>
+          <w:szCs w:val="28"/>
+        </w:rPr>
+        <w:t>statusul</w:t>
+      </w:r>
+      <w:proofErr w:type="spellEnd"/>
+      <w:r>
+        <w:rPr>
+          <w:rFonts w:ascii="Times New Roman" w:hAnsi="Times New Roman" w:cs="Times New Roman"/>
+          <w:sz w:val="28"/>
+          <w:szCs w:val="28"/>
+        </w:rPr>
+        <w:t xml:space="preserve">. </w:t>
+      </w:r>
+    </w:p>
+    <w:p>
+      <w:pPr>
+        <w:ind w:firstLine="720"/>
+        <w:rPr>
+          <w:rFonts w:ascii="Times New Roman" w:hAnsi="Times New Roman" w:cs="Times New Roman"/>
+          <w:sz w:val="28"/>
+          <w:szCs w:val="28"/>
+        </w:rPr>
+      </w:pPr>
+      <w:proofErr w:type="spellStart"/>
+      <w:r>
+        <w:rPr>
+          <w:rFonts w:ascii="Times New Roman" w:hAnsi="Times New Roman" w:cs="Times New Roman"/>
+          <w:sz w:val="28"/>
+          <w:szCs w:val="28"/>
+        </w:rPr>
+        <w:t>Daca</w:t>
+      </w:r>
+      <w:proofErr w:type="spellEnd"/>
+      <w:r>
+        <w:rPr>
+          <w:rFonts w:ascii="Times New Roman" w:hAnsi="Times New Roman" w:cs="Times New Roman"/>
+          <w:sz w:val="28"/>
+          <w:szCs w:val="28"/>
+        </w:rPr>
+        <w:t xml:space="preserve"> status = 3 =&gt; trip-ul a </w:t>
+      </w:r>
+      <w:proofErr w:type="spellStart"/>
+      <w:r>
+        <w:rPr>
+          <w:rFonts w:ascii="Times New Roman" w:hAnsi="Times New Roman" w:cs="Times New Roman"/>
+          <w:sz w:val="28"/>
+          <w:szCs w:val="28"/>
+        </w:rPr>
+        <w:t>fost</w:t>
+      </w:r>
+      <w:proofErr w:type="spellEnd"/>
+      <w:r>
+        <w:rPr>
+          <w:rFonts w:ascii="Times New Roman" w:hAnsi="Times New Roman" w:cs="Times New Roman"/>
+          <w:sz w:val="28"/>
+          <w:szCs w:val="28"/>
+        </w:rPr>
+        <w:t xml:space="preserve"> </w:t>
+      </w:r>
+      <w:proofErr w:type="spellStart"/>
+      <w:r>
+        <w:rPr>
+          <w:rFonts w:ascii="Times New Roman" w:hAnsi="Times New Roman" w:cs="Times New Roman"/>
+          <w:sz w:val="28"/>
+          <w:szCs w:val="28"/>
+        </w:rPr>
+        <w:t>sters</w:t>
+      </w:r>
+      <w:proofErr w:type="spellEnd"/>
+      <w:r>
+        <w:rPr>
+          <w:rFonts w:ascii="Times New Roman" w:hAnsi="Times New Roman" w:cs="Times New Roman"/>
+          <w:sz w:val="28"/>
+          <w:szCs w:val="28"/>
+        </w:rPr>
+        <w:t xml:space="preserve"> =&gt; se </w:t>
+      </w:r>
+      <w:proofErr w:type="spellStart"/>
+      <w:r>
+        <w:rPr>
+          <w:rFonts w:ascii="Times New Roman" w:hAnsi="Times New Roman" w:cs="Times New Roman"/>
+          <w:sz w:val="28"/>
+          <w:szCs w:val="28"/>
+        </w:rPr>
+        <w:t>inchide</w:t>
+      </w:r>
+      <w:proofErr w:type="spellEnd"/>
+      <w:r>
+        <w:rPr>
+          <w:rFonts w:ascii="Times New Roman" w:hAnsi="Times New Roman" w:cs="Times New Roman"/>
+          <w:sz w:val="28"/>
+          <w:szCs w:val="28"/>
+        </w:rPr>
+        <w:t xml:space="preserve"> </w:t>
+      </w:r>
+      <w:proofErr w:type="spellStart"/>
+      <w:r>
+        <w:rPr>
+          <w:rFonts w:ascii="Times New Roman" w:hAnsi="Times New Roman" w:cs="Times New Roman"/>
+          <w:sz w:val="28"/>
+          <w:szCs w:val="28"/>
+        </w:rPr>
+        <w:t>bucla</w:t>
+      </w:r>
+      <w:proofErr w:type="spellEnd"/>
+      <w:r>
+        <w:rPr>
+          <w:rFonts w:ascii="Times New Roman" w:hAnsi="Times New Roman" w:cs="Times New Roman"/>
+          <w:sz w:val="28"/>
+          <w:szCs w:val="28"/>
+        </w:rPr>
+        <w:t xml:space="preserve"> </w:t>
+      </w:r>
+      <w:proofErr w:type="spellStart"/>
+      <w:r>
+        <w:rPr>
+          <w:rFonts w:ascii="Times New Roman" w:hAnsi="Times New Roman" w:cs="Times New Roman"/>
+          <w:sz w:val="28"/>
+          <w:szCs w:val="28"/>
+        </w:rPr>
+        <w:t>infinita</w:t>
+      </w:r>
+      <w:proofErr w:type="spellEnd"/>
+      <w:r>
+        <w:rPr>
+          <w:rFonts w:ascii="Times New Roman" w:hAnsi="Times New Roman" w:cs="Times New Roman"/>
+          <w:sz w:val="28"/>
+          <w:szCs w:val="28"/>
+        </w:rPr>
+        <w:t xml:space="preserve"> de </w:t>
+      </w:r>
+      <w:proofErr w:type="spellStart"/>
+      <w:r>
+        <w:rPr>
+          <w:rFonts w:ascii="Times New Roman" w:hAnsi="Times New Roman" w:cs="Times New Roman"/>
+          <w:sz w:val="28"/>
+          <w:szCs w:val="28"/>
+        </w:rPr>
+        <w:t>cautare</w:t>
+      </w:r>
+      <w:proofErr w:type="spellEnd"/>
+    </w:p>
+    <w:p>
+      <w:pPr>
+        <w:ind w:firstLine="720"/>
+        <w:rPr>
+          <w:rFonts w:ascii="Times New Roman" w:hAnsi="Times New Roman" w:cs="Times New Roman"/>
+          <w:sz w:val="28"/>
+          <w:szCs w:val="28"/>
+        </w:rPr>
+      </w:pPr>
+      <w:proofErr w:type="spellStart"/>
+      <w:r>
+        <w:rPr>
+          <w:rFonts w:ascii="Times New Roman" w:hAnsi="Times New Roman" w:cs="Times New Roman"/>
+          <w:sz w:val="28"/>
+          <w:szCs w:val="28"/>
+        </w:rPr>
+        <w:t>Daca</w:t>
+      </w:r>
+      <w:proofErr w:type="spellEnd"/>
+      <w:r>
+        <w:rPr>
+          <w:rFonts w:ascii="Times New Roman" w:hAnsi="Times New Roman" w:cs="Times New Roman"/>
+          <w:sz w:val="28"/>
+          <w:szCs w:val="28"/>
+        </w:rPr>
+        <w:t xml:space="preserve"> status = 2 =&gt; trip-ul </w:t>
+      </w:r>
+      <w:proofErr w:type="spellStart"/>
+      <w:r>
+        <w:rPr>
+          <w:rFonts w:ascii="Times New Roman" w:hAnsi="Times New Roman" w:cs="Times New Roman"/>
+          <w:sz w:val="28"/>
+          <w:szCs w:val="28"/>
+        </w:rPr>
+        <w:t>este</w:t>
+      </w:r>
+      <w:proofErr w:type="spellEnd"/>
+      <w:r>
+        <w:rPr>
+          <w:rFonts w:ascii="Times New Roman" w:hAnsi="Times New Roman" w:cs="Times New Roman"/>
+          <w:sz w:val="28"/>
+          <w:szCs w:val="28"/>
+        </w:rPr>
+        <w:t xml:space="preserve"> </w:t>
+      </w:r>
+      <w:proofErr w:type="spellStart"/>
+      <w:r>
+        <w:rPr>
+          <w:rFonts w:ascii="Times New Roman" w:hAnsi="Times New Roman" w:cs="Times New Roman"/>
+          <w:sz w:val="28"/>
+          <w:szCs w:val="28"/>
+        </w:rPr>
+        <w:t>inactiv</w:t>
+      </w:r>
+      <w:proofErr w:type="spellEnd"/>
+      <w:r>
+        <w:rPr>
+          <w:rFonts w:ascii="Times New Roman" w:hAnsi="Times New Roman" w:cs="Times New Roman"/>
+          <w:sz w:val="28"/>
+          <w:szCs w:val="28"/>
+        </w:rPr>
+        <w:t xml:space="preserve"> =&gt; </w:t>
+      </w:r>
+      <w:proofErr w:type="spellStart"/>
+      <w:r>
+        <w:rPr>
+          <w:rFonts w:ascii="Times New Roman" w:hAnsi="Times New Roman" w:cs="Times New Roman"/>
+          <w:sz w:val="28"/>
+          <w:szCs w:val="28"/>
+        </w:rPr>
+        <w:t>bucla</w:t>
+      </w:r>
+      <w:proofErr w:type="spellEnd"/>
+      <w:r>
+        <w:rPr>
+          <w:rFonts w:ascii="Times New Roman" w:hAnsi="Times New Roman" w:cs="Times New Roman"/>
+          <w:sz w:val="28"/>
+          <w:szCs w:val="28"/>
+        </w:rPr>
+        <w:t xml:space="preserve"> </w:t>
+      </w:r>
+      <w:proofErr w:type="spellStart"/>
+      <w:r>
+        <w:rPr>
+          <w:rFonts w:ascii="Times New Roman" w:hAnsi="Times New Roman" w:cs="Times New Roman"/>
+          <w:sz w:val="28"/>
+          <w:szCs w:val="28"/>
+        </w:rPr>
+        <w:t>inca</w:t>
+      </w:r>
+      <w:proofErr w:type="spellEnd"/>
+      <w:r>
+        <w:rPr>
+          <w:rFonts w:ascii="Times New Roman" w:hAnsi="Times New Roman" w:cs="Times New Roman"/>
+          <w:sz w:val="28"/>
+          <w:szCs w:val="28"/>
+        </w:rPr>
+        <w:t xml:space="preserve"> </w:t>
+      </w:r>
+      <w:proofErr w:type="spellStart"/>
+      <w:r>
+        <w:rPr>
+          <w:rFonts w:ascii="Times New Roman" w:hAnsi="Times New Roman" w:cs="Times New Roman"/>
+          <w:sz w:val="28"/>
+          <w:szCs w:val="28"/>
+        </w:rPr>
+        <w:t>ruleaza</w:t>
+      </w:r>
+      <w:proofErr w:type="spellEnd"/>
+      <w:r>
+        <w:rPr>
+          <w:rFonts w:ascii="Times New Roman" w:hAnsi="Times New Roman" w:cs="Times New Roman"/>
+          <w:sz w:val="28"/>
+          <w:szCs w:val="28"/>
+        </w:rPr>
+        <w:t xml:space="preserve">, </w:t>
+      </w:r>
+      <w:proofErr w:type="spellStart"/>
+      <w:r>
+        <w:rPr>
+          <w:rFonts w:ascii="Times New Roman" w:hAnsi="Times New Roman" w:cs="Times New Roman"/>
+          <w:sz w:val="28"/>
+          <w:szCs w:val="28"/>
+        </w:rPr>
+        <w:t>dar</w:t>
+      </w:r>
+      <w:proofErr w:type="spellEnd"/>
+      <w:r>
+        <w:rPr>
+          <w:rFonts w:ascii="Times New Roman" w:hAnsi="Times New Roman" w:cs="Times New Roman"/>
+          <w:sz w:val="28"/>
+          <w:szCs w:val="28"/>
+        </w:rPr>
+        <w:t xml:space="preserve"> nu se </w:t>
+      </w:r>
+      <w:proofErr w:type="spellStart"/>
+      <w:r>
+        <w:rPr>
+          <w:rFonts w:ascii="Times New Roman" w:hAnsi="Times New Roman" w:cs="Times New Roman"/>
+          <w:sz w:val="28"/>
+          <w:szCs w:val="28"/>
+        </w:rPr>
+        <w:t>mai</w:t>
+      </w:r>
+      <w:proofErr w:type="spellEnd"/>
+      <w:r>
+        <w:rPr>
+          <w:rFonts w:ascii="Times New Roman" w:hAnsi="Times New Roman" w:cs="Times New Roman"/>
+          <w:sz w:val="28"/>
+          <w:szCs w:val="28"/>
+        </w:rPr>
+        <w:t xml:space="preserve"> </w:t>
+      </w:r>
+      <w:proofErr w:type="spellStart"/>
+      <w:r>
+        <w:rPr>
+          <w:rFonts w:ascii="Times New Roman" w:hAnsi="Times New Roman" w:cs="Times New Roman"/>
+          <w:sz w:val="28"/>
+          <w:szCs w:val="28"/>
+        </w:rPr>
+        <w:t>cauta</w:t>
+      </w:r>
+      <w:proofErr w:type="spellEnd"/>
+    </w:p>
+    <w:p>
+      <w:pPr>
+        <w:ind w:firstLine="720"/>
+        <w:rPr>
+          <w:rFonts w:ascii="Times New Roman" w:hAnsi="Times New Roman" w:cs="Times New Roman"/>
+          <w:sz w:val="28"/>
+          <w:szCs w:val="28"/>
+        </w:rPr>
+      </w:pPr>
+      <w:proofErr w:type="spellStart"/>
+      <w:r>
+        <w:rPr>
+          <w:rFonts w:ascii="Times New Roman" w:hAnsi="Times New Roman" w:cs="Times New Roman"/>
+          <w:sz w:val="28"/>
+          <w:szCs w:val="28"/>
+        </w:rPr>
+        <w:t>Daca</w:t>
+      </w:r>
+      <w:proofErr w:type="spellEnd"/>
+      <w:r>
+        <w:rPr>
+          <w:rFonts w:ascii="Times New Roman" w:hAnsi="Times New Roman" w:cs="Times New Roman"/>
+          <w:sz w:val="28"/>
+          <w:szCs w:val="28"/>
+        </w:rPr>
+        <w:t xml:space="preserve"> status = 1 =&gt; trip-ul </w:t>
+      </w:r>
+      <w:proofErr w:type="spellStart"/>
+      <w:r>
+        <w:rPr>
+          <w:rFonts w:ascii="Times New Roman" w:hAnsi="Times New Roman" w:cs="Times New Roman"/>
+          <w:sz w:val="28"/>
+          <w:szCs w:val="28"/>
+        </w:rPr>
+        <w:t>este</w:t>
+      </w:r>
+      <w:proofErr w:type="spellEnd"/>
+      <w:r>
+        <w:rPr>
+          <w:rFonts w:ascii="Times New Roman" w:hAnsi="Times New Roman" w:cs="Times New Roman"/>
+          <w:sz w:val="28"/>
+          <w:szCs w:val="28"/>
+        </w:rPr>
+        <w:t xml:space="preserve"> </w:t>
+      </w:r>
+      <w:proofErr w:type="spellStart"/>
+      <w:r>
+        <w:rPr>
+          <w:rFonts w:ascii="Times New Roman" w:hAnsi="Times New Roman" w:cs="Times New Roman"/>
+          <w:sz w:val="28"/>
+          <w:szCs w:val="28"/>
+        </w:rPr>
+        <w:t>activ</w:t>
+      </w:r>
+      <w:proofErr w:type="spellEnd"/>
+      <w:r>
+        <w:rPr>
+          <w:rFonts w:ascii="Times New Roman" w:hAnsi="Times New Roman" w:cs="Times New Roman"/>
+          <w:sz w:val="28"/>
+          <w:szCs w:val="28"/>
+        </w:rPr>
+        <w:t xml:space="preserve"> =&gt; </w:t>
+      </w:r>
+    </w:p>
+    <w:p>
+      <w:pPr>
+        <w:ind w:firstLine="720"/>
+        <w:rPr>
+          <w:rFonts w:ascii="Times New Roman" w:hAnsi="Times New Roman" w:cs="Times New Roman"/>
+          <w:sz w:val="28"/>
+          <w:szCs w:val="28"/>
+        </w:rPr>
+      </w:pPr>
+      <w:r>
+        <w:rPr>
+          <w:rFonts w:ascii="Times New Roman" w:hAnsi="Times New Roman" w:cs="Times New Roman"/>
+          <w:sz w:val="28"/>
+          <w:szCs w:val="28"/>
+        </w:rPr>
+        <w:t xml:space="preserve"> - se face API call  </w:t>
+      </w:r>
+      <w:proofErr w:type="spellStart"/>
+      <w:r>
+        <w:rPr>
+          <w:rFonts w:ascii="Times New Roman" w:hAnsi="Times New Roman" w:cs="Times New Roman"/>
+          <w:sz w:val="28"/>
+          <w:szCs w:val="28"/>
+        </w:rPr>
+        <w:t>pentru</w:t>
+      </w:r>
+      <w:proofErr w:type="spellEnd"/>
+      <w:r>
+        <w:rPr>
+          <w:rFonts w:ascii="Times New Roman" w:hAnsi="Times New Roman" w:cs="Times New Roman"/>
+          <w:sz w:val="28"/>
+          <w:szCs w:val="28"/>
+        </w:rPr>
+        <w:t xml:space="preserve"> </w:t>
+      </w:r>
+      <w:proofErr w:type="spellStart"/>
+      <w:r>
+        <w:rPr>
+          <w:rFonts w:ascii="Times New Roman" w:hAnsi="Times New Roman" w:cs="Times New Roman"/>
+          <w:sz w:val="28"/>
+          <w:szCs w:val="28"/>
+        </w:rPr>
+        <w:t>bilete</w:t>
+      </w:r>
+      <w:proofErr w:type="spellEnd"/>
+      <w:r>
+        <w:rPr>
+          <w:rFonts w:ascii="Times New Roman" w:hAnsi="Times New Roman" w:cs="Times New Roman"/>
+          <w:sz w:val="28"/>
+          <w:szCs w:val="28"/>
+        </w:rPr>
+        <w:t xml:space="preserve"> (</w:t>
+      </w:r>
+      <w:r>
+        <w:rPr>
+          <w:rFonts w:ascii="Times New Roman" w:hAnsi="Times New Roman" w:cs="Times New Roman"/>
+          <w:color w:val="000000"/>
+          <w:sz w:val="28"/>
+          <w:szCs w:val="28"/>
+          <w:shd w:val="clear" w:color="auto" w:fill="FFFFFF"/>
+        </w:rPr>
+        <w:t> </w:t>
+      </w:r>
+      <w:hyperlink r:id="rId11" w:history="1">
+        <w:r>
+          <w:rPr>
+            <w:rStyle w:val="Hyperlink"/>
+            <w:rFonts w:ascii="Times New Roman" w:hAnsi="Times New Roman" w:cs="Times New Roman"/>
+            <w:color w:val="428BCA"/>
+            <w:sz w:val="28"/>
+            <w:szCs w:val="28"/>
+            <w:shd w:val="clear" w:color="auto" w:fill="FFFFFF"/>
+          </w:rPr>
+          <w:t>api.skypicker.com</w:t>
+        </w:r>
+      </w:hyperlink>
+      <w:r>
+        <w:rPr>
+          <w:rFonts w:ascii="Times New Roman" w:hAnsi="Times New Roman" w:cs="Times New Roman"/>
+          <w:sz w:val="28"/>
+          <w:szCs w:val="28"/>
+        </w:rPr>
+        <w:t xml:space="preserve"> – kiwi </w:t>
+      </w:r>
+      <w:proofErr w:type="spellStart"/>
+      <w:r>
+        <w:rPr>
+          <w:rFonts w:ascii="Times New Roman" w:hAnsi="Times New Roman" w:cs="Times New Roman"/>
+          <w:sz w:val="28"/>
+          <w:szCs w:val="28"/>
+        </w:rPr>
+        <w:t>api</w:t>
+      </w:r>
+      <w:proofErr w:type="spellEnd"/>
+      <w:r>
+        <w:rPr>
+          <w:rFonts w:ascii="Times New Roman" w:hAnsi="Times New Roman" w:cs="Times New Roman"/>
+          <w:sz w:val="28"/>
+          <w:szCs w:val="28"/>
+        </w:rPr>
+        <w:t>)  [</w:t>
+      </w:r>
+      <w:proofErr w:type="spellStart"/>
+      <w:r>
+        <w:rPr>
+          <w:rFonts w:ascii="Times New Roman" w:hAnsi="Times New Roman" w:cs="Times New Roman"/>
+          <w:sz w:val="28"/>
+          <w:szCs w:val="28"/>
+        </w:rPr>
+        <w:t>fly_from</w:t>
+      </w:r>
+      <w:proofErr w:type="spellEnd"/>
+      <w:r>
+        <w:rPr>
+          <w:rFonts w:ascii="Times New Roman" w:hAnsi="Times New Roman" w:cs="Times New Roman"/>
+          <w:sz w:val="28"/>
+          <w:szCs w:val="28"/>
+        </w:rPr>
+        <w:t xml:space="preserve">, </w:t>
+      </w:r>
+      <w:proofErr w:type="spellStart"/>
+      <w:r>
+        <w:rPr>
+          <w:rFonts w:ascii="Times New Roman" w:hAnsi="Times New Roman" w:cs="Times New Roman"/>
+          <w:sz w:val="28"/>
+          <w:szCs w:val="28"/>
+        </w:rPr>
+        <w:t>date_from</w:t>
+      </w:r>
+      <w:proofErr w:type="spellEnd"/>
+      <w:r>
+        <w:rPr>
+          <w:rFonts w:ascii="Times New Roman" w:hAnsi="Times New Roman" w:cs="Times New Roman"/>
+          <w:sz w:val="28"/>
+          <w:szCs w:val="28"/>
+        </w:rPr>
+        <w:t>=</w:t>
+      </w:r>
+      <w:proofErr w:type="spellStart"/>
+      <w:r>
+        <w:rPr>
+          <w:rFonts w:ascii="Times New Roman" w:hAnsi="Times New Roman" w:cs="Times New Roman"/>
+          <w:sz w:val="28"/>
+          <w:szCs w:val="28"/>
+        </w:rPr>
+        <w:t>date_to</w:t>
+      </w:r>
+      <w:proofErr w:type="spellEnd"/>
+      <w:r>
+        <w:rPr>
+          <w:rFonts w:ascii="Times New Roman" w:hAnsi="Times New Roman" w:cs="Times New Roman"/>
+          <w:sz w:val="28"/>
+          <w:szCs w:val="28"/>
+        </w:rPr>
+        <w:t xml:space="preserve">, </w:t>
+      </w:r>
+      <w:proofErr w:type="spellStart"/>
+      <w:r>
+        <w:rPr>
+          <w:rFonts w:ascii="Times New Roman" w:hAnsi="Times New Roman" w:cs="Times New Roman"/>
+          <w:sz w:val="28"/>
+          <w:szCs w:val="28"/>
+        </w:rPr>
+        <w:t>return_from</w:t>
+      </w:r>
+      <w:proofErr w:type="spellEnd"/>
+      <w:r>
+        <w:rPr>
+          <w:rFonts w:ascii="Times New Roman" w:hAnsi="Times New Roman" w:cs="Times New Roman"/>
+          <w:sz w:val="28"/>
+          <w:szCs w:val="28"/>
+        </w:rPr>
+        <w:t>=</w:t>
+      </w:r>
+      <w:proofErr w:type="spellStart"/>
+      <w:r>
+        <w:rPr>
+          <w:rFonts w:ascii="Times New Roman" w:hAnsi="Times New Roman" w:cs="Times New Roman"/>
+          <w:sz w:val="28"/>
+          <w:szCs w:val="28"/>
+        </w:rPr>
+        <w:t>return_to</w:t>
+      </w:r>
+      <w:proofErr w:type="spellEnd"/>
+      <w:r>
+        <w:rPr>
+          <w:rFonts w:ascii="Times New Roman" w:hAnsi="Times New Roman" w:cs="Times New Roman"/>
+          <w:sz w:val="28"/>
+          <w:szCs w:val="28"/>
+        </w:rPr>
+        <w:t xml:space="preserve">, </w:t>
+      </w:r>
+      <w:proofErr w:type="spellStart"/>
+      <w:r>
+        <w:rPr>
+          <w:rFonts w:ascii="Times New Roman" w:hAnsi="Times New Roman" w:cs="Times New Roman"/>
+          <w:sz w:val="28"/>
+          <w:szCs w:val="28"/>
+        </w:rPr>
+        <w:t>flight_type</w:t>
+      </w:r>
+      <w:proofErr w:type="spellEnd"/>
+      <w:r>
+        <w:rPr>
+          <w:rFonts w:ascii="Times New Roman" w:hAnsi="Times New Roman" w:cs="Times New Roman"/>
+          <w:sz w:val="28"/>
+          <w:szCs w:val="28"/>
+        </w:rPr>
+        <w:t xml:space="preserve">, </w:t>
+      </w:r>
+      <w:proofErr w:type="spellStart"/>
+      <w:r>
+        <w:rPr>
+          <w:rFonts w:ascii="Times New Roman" w:hAnsi="Times New Roman" w:cs="Times New Roman"/>
+          <w:sz w:val="28"/>
+          <w:szCs w:val="28"/>
+        </w:rPr>
+        <w:t>price_to</w:t>
+      </w:r>
+      <w:proofErr w:type="spellEnd"/>
+      <w:r>
+        <w:rPr>
+          <w:rFonts w:ascii="Times New Roman" w:hAnsi="Times New Roman" w:cs="Times New Roman"/>
+          <w:sz w:val="28"/>
+          <w:szCs w:val="28"/>
+        </w:rPr>
+        <w:t>]</w:t>
+      </w:r>
+    </w:p>
+    <w:p>
+      <w:pPr>
+        <w:ind w:firstLine="720"/>
+        <w:rPr>
+          <w:rFonts w:ascii="Times New Roman" w:hAnsi="Times New Roman" w:cs="Times New Roman"/>
+          <w:sz w:val="28"/>
+          <w:szCs w:val="28"/>
+        </w:rPr>
+      </w:pPr>
+      <w:r>
+        <w:rPr>
+          <w:rFonts w:ascii="Times New Roman" w:hAnsi="Times New Roman" w:cs="Times New Roman"/>
+          <w:sz w:val="28"/>
+          <w:szCs w:val="28"/>
+        </w:rPr>
+        <w:t xml:space="preserve"> - se face API call </w:t>
+      </w:r>
+      <w:proofErr w:type="spellStart"/>
+      <w:r>
+        <w:rPr>
+          <w:rFonts w:ascii="Times New Roman" w:hAnsi="Times New Roman" w:cs="Times New Roman"/>
+          <w:sz w:val="28"/>
+          <w:szCs w:val="28"/>
+        </w:rPr>
+        <w:t>pentru</w:t>
+      </w:r>
+      <w:proofErr w:type="spellEnd"/>
+      <w:r>
+        <w:rPr>
+          <w:rFonts w:ascii="Times New Roman" w:hAnsi="Times New Roman" w:cs="Times New Roman"/>
+          <w:sz w:val="28"/>
+          <w:szCs w:val="28"/>
+        </w:rPr>
+        <w:t xml:space="preserve"> </w:t>
+      </w:r>
+      <w:proofErr w:type="spellStart"/>
+      <w:r>
+        <w:rPr>
+          <w:rFonts w:ascii="Times New Roman" w:hAnsi="Times New Roman" w:cs="Times New Roman"/>
+          <w:sz w:val="28"/>
+          <w:szCs w:val="28"/>
+        </w:rPr>
+        <w:t>vreme</w:t>
+      </w:r>
+      <w:proofErr w:type="spellEnd"/>
+      <w:r>
+        <w:rPr>
+          <w:rFonts w:ascii="Times New Roman" w:hAnsi="Times New Roman" w:cs="Times New Roman"/>
+          <w:sz w:val="28"/>
+          <w:szCs w:val="28"/>
+        </w:rPr>
+        <w:t xml:space="preserve"> (</w:t>
+      </w:r>
+      <w:hyperlink r:id="rId12" w:history="1">
+        <w:r>
+          <w:rPr>
+            <w:rStyle w:val="Hyperlink"/>
+            <w:rFonts w:ascii="Times New Roman" w:hAnsi="Times New Roman" w:cs="Times New Roman"/>
+            <w:sz w:val="28"/>
+            <w:szCs w:val="28"/>
+          </w:rPr>
+          <w:t>https://openweathermap.org/forecast16</w:t>
+        </w:r>
+      </w:hyperlink>
+      <w:r>
+        <w:rPr>
+          <w:rFonts w:ascii="Times New Roman" w:hAnsi="Times New Roman" w:cs="Times New Roman"/>
+          <w:sz w:val="28"/>
+          <w:szCs w:val="28"/>
+        </w:rPr>
+        <w:t xml:space="preserve">  - 16 days weather </w:t>
+      </w:r>
+      <w:proofErr w:type="spellStart"/>
+      <w:r>
+        <w:rPr>
+          <w:rFonts w:ascii="Times New Roman" w:hAnsi="Times New Roman" w:cs="Times New Roman"/>
+          <w:sz w:val="28"/>
+          <w:szCs w:val="28"/>
+        </w:rPr>
+        <w:t>api</w:t>
+      </w:r>
+      <w:proofErr w:type="spellEnd"/>
+      <w:r>
+        <w:rPr>
+          <w:rFonts w:ascii="Times New Roman" w:hAnsi="Times New Roman" w:cs="Times New Roman"/>
+          <w:sz w:val="28"/>
+          <w:szCs w:val="28"/>
+        </w:rPr>
+        <w:t>)  [</w:t>
+      </w:r>
+      <w:proofErr w:type="spellStart"/>
+      <w:r>
+        <w:rPr>
+          <w:rFonts w:ascii="Times New Roman" w:hAnsi="Times New Roman" w:cs="Times New Roman"/>
+          <w:sz w:val="28"/>
+          <w:szCs w:val="28"/>
+        </w:rPr>
+        <w:t>forecast.temperature.max</w:t>
+      </w:r>
+      <w:proofErr w:type="spellEnd"/>
+      <w:r>
+        <w:rPr>
+          <w:rFonts w:ascii="Times New Roman" w:hAnsi="Times New Roman" w:cs="Times New Roman"/>
+          <w:sz w:val="28"/>
+          <w:szCs w:val="28"/>
+        </w:rPr>
+        <w:t xml:space="preserve">, </w:t>
+      </w:r>
+      <w:proofErr w:type="spellStart"/>
+      <w:r>
+        <w:rPr>
+          <w:rFonts w:ascii="Times New Roman" w:hAnsi="Times New Roman" w:cs="Times New Roman"/>
+          <w:sz w:val="28"/>
+          <w:szCs w:val="28"/>
+        </w:rPr>
+        <w:t>forecast.temperature.min</w:t>
+      </w:r>
+      <w:proofErr w:type="spellEnd"/>
+      <w:r>
+        <w:rPr>
+          <w:rFonts w:ascii="Times New Roman" w:hAnsi="Times New Roman" w:cs="Times New Roman"/>
+          <w:sz w:val="28"/>
+          <w:szCs w:val="28"/>
+        </w:rPr>
+        <w:t xml:space="preserve">, </w:t>
+      </w:r>
+      <w:proofErr w:type="spellStart"/>
+      <w:r>
+        <w:rPr>
+          <w:rFonts w:ascii="Times New Roman" w:hAnsi="Times New Roman" w:cs="Times New Roman"/>
+          <w:sz w:val="28"/>
+          <w:szCs w:val="28"/>
+        </w:rPr>
+        <w:t>forecast.clouds</w:t>
+      </w:r>
+      <w:proofErr w:type="spellEnd"/>
+      <w:r>
+        <w:rPr>
+          <w:rFonts w:ascii="Times New Roman" w:hAnsi="Times New Roman" w:cs="Times New Roman"/>
+          <w:sz w:val="28"/>
+          <w:szCs w:val="28"/>
+        </w:rPr>
+        <w:t xml:space="preserve">, </w:t>
+      </w:r>
+      <w:proofErr w:type="spellStart"/>
+      <w:r>
+        <w:rPr>
+          <w:rFonts w:ascii="Times New Roman" w:hAnsi="Times New Roman" w:cs="Times New Roman"/>
+          <w:sz w:val="28"/>
+          <w:szCs w:val="28"/>
+        </w:rPr>
+        <w:t>forecast.humidity</w:t>
+      </w:r>
+      <w:proofErr w:type="spellEnd"/>
+      <w:r>
+        <w:rPr>
+          <w:rFonts w:ascii="Times New Roman" w:hAnsi="Times New Roman" w:cs="Times New Roman"/>
+          <w:sz w:val="28"/>
+          <w:szCs w:val="28"/>
+        </w:rPr>
+        <w:t>]</w:t>
+      </w:r>
+    </w:p>
+    <w:p>
+      <w:pPr>
+        <w:rPr>
+          <w:rFonts w:ascii="Times New Roman" w:hAnsi="Times New Roman" w:cs="Times New Roman"/>
+          <w:sz w:val="28"/>
+          <w:szCs w:val="28"/>
+        </w:rPr>
+      </w:pPr>
+      <w:proofErr w:type="spellStart"/>
+      <w:r>
+        <w:rPr>
+          <w:rFonts w:ascii="Times New Roman" w:hAnsi="Times New Roman" w:cs="Times New Roman"/>
+          <w:sz w:val="28"/>
+          <w:szCs w:val="28"/>
+        </w:rPr>
+        <w:t>Cand</w:t>
+      </w:r>
+      <w:proofErr w:type="spellEnd"/>
+      <w:r>
+        <w:rPr>
+          <w:rFonts w:ascii="Times New Roman" w:hAnsi="Times New Roman" w:cs="Times New Roman"/>
+          <w:sz w:val="28"/>
+          <w:szCs w:val="28"/>
+        </w:rPr>
+        <w:t xml:space="preserve"> </w:t>
+      </w:r>
+      <w:proofErr w:type="spellStart"/>
+      <w:r>
+        <w:rPr>
+          <w:rFonts w:ascii="Times New Roman" w:hAnsi="Times New Roman" w:cs="Times New Roman"/>
+          <w:sz w:val="28"/>
+          <w:szCs w:val="28"/>
+        </w:rPr>
+        <w:t>raspunsul</w:t>
+      </w:r>
+      <w:proofErr w:type="spellEnd"/>
+      <w:r>
+        <w:rPr>
+          <w:rFonts w:ascii="Times New Roman" w:hAnsi="Times New Roman" w:cs="Times New Roman"/>
+          <w:sz w:val="28"/>
+          <w:szCs w:val="28"/>
+        </w:rPr>
+        <w:t xml:space="preserve"> </w:t>
+      </w:r>
+      <w:proofErr w:type="spellStart"/>
+      <w:r>
+        <w:rPr>
+          <w:rFonts w:ascii="Times New Roman" w:hAnsi="Times New Roman" w:cs="Times New Roman"/>
+          <w:sz w:val="28"/>
+          <w:szCs w:val="28"/>
+        </w:rPr>
+        <w:t>primit</w:t>
+      </w:r>
+      <w:proofErr w:type="spellEnd"/>
+      <w:r>
+        <w:rPr>
+          <w:rFonts w:ascii="Times New Roman" w:hAnsi="Times New Roman" w:cs="Times New Roman"/>
+          <w:sz w:val="28"/>
+          <w:szCs w:val="28"/>
+        </w:rPr>
+        <w:t xml:space="preserve"> </w:t>
+      </w:r>
+      <w:proofErr w:type="spellStart"/>
+      <w:r>
+        <w:rPr>
+          <w:rFonts w:ascii="Times New Roman" w:hAnsi="Times New Roman" w:cs="Times New Roman"/>
+          <w:sz w:val="28"/>
+          <w:szCs w:val="28"/>
+        </w:rPr>
+        <w:t>este</w:t>
+      </w:r>
+      <w:proofErr w:type="spellEnd"/>
+      <w:r>
+        <w:rPr>
+          <w:rFonts w:ascii="Times New Roman" w:hAnsi="Times New Roman" w:cs="Times New Roman"/>
+          <w:sz w:val="28"/>
+          <w:szCs w:val="28"/>
+        </w:rPr>
+        <w:t xml:space="preserve"> valid (</w:t>
+      </w:r>
+      <w:proofErr w:type="spellStart"/>
+      <w:r>
+        <w:rPr>
+          <w:rFonts w:ascii="Times New Roman" w:hAnsi="Times New Roman" w:cs="Times New Roman"/>
+          <w:sz w:val="28"/>
+          <w:szCs w:val="28"/>
+        </w:rPr>
+        <w:t>datele</w:t>
+      </w:r>
+      <w:proofErr w:type="spellEnd"/>
+      <w:r>
+        <w:rPr>
+          <w:rFonts w:ascii="Times New Roman" w:hAnsi="Times New Roman" w:cs="Times New Roman"/>
+          <w:sz w:val="28"/>
+          <w:szCs w:val="28"/>
+        </w:rPr>
+        <w:t xml:space="preserve"> </w:t>
+      </w:r>
+      <w:proofErr w:type="spellStart"/>
+      <w:r>
+        <w:rPr>
+          <w:rFonts w:ascii="Times New Roman" w:hAnsi="Times New Roman" w:cs="Times New Roman"/>
+          <w:sz w:val="28"/>
+          <w:szCs w:val="28"/>
+        </w:rPr>
+        <w:t>corespund</w:t>
+      </w:r>
+      <w:proofErr w:type="spellEnd"/>
+      <w:r>
+        <w:rPr>
+          <w:rFonts w:ascii="Times New Roman" w:hAnsi="Times New Roman" w:cs="Times New Roman"/>
+          <w:sz w:val="28"/>
+          <w:szCs w:val="28"/>
+        </w:rPr>
+        <w:t xml:space="preserve"> cu </w:t>
+      </w:r>
+      <w:proofErr w:type="spellStart"/>
+      <w:r>
+        <w:rPr>
+          <w:rFonts w:ascii="Times New Roman" w:hAnsi="Times New Roman" w:cs="Times New Roman"/>
+          <w:sz w:val="28"/>
+          <w:szCs w:val="28"/>
+        </w:rPr>
+        <w:t>cerintele</w:t>
+      </w:r>
+      <w:proofErr w:type="spellEnd"/>
+      <w:r>
+        <w:rPr>
+          <w:rFonts w:ascii="Times New Roman" w:hAnsi="Times New Roman" w:cs="Times New Roman"/>
+          <w:sz w:val="28"/>
+          <w:szCs w:val="28"/>
+        </w:rPr>
+        <w:t xml:space="preserve">) se </w:t>
+      </w:r>
+      <w:proofErr w:type="spellStart"/>
+      <w:r>
+        <w:rPr>
+          <w:rFonts w:ascii="Times New Roman" w:hAnsi="Times New Roman" w:cs="Times New Roman"/>
+          <w:sz w:val="28"/>
+          <w:szCs w:val="28"/>
+        </w:rPr>
+        <w:t>apeleaza</w:t>
+      </w:r>
+      <w:proofErr w:type="spellEnd"/>
+      <w:r>
+        <w:rPr>
+          <w:rFonts w:ascii="Times New Roman" w:hAnsi="Times New Roman" w:cs="Times New Roman"/>
+          <w:sz w:val="28"/>
+          <w:szCs w:val="28"/>
+        </w:rPr>
+        <w:t xml:space="preserve"> </w:t>
+      </w:r>
+      <w:proofErr w:type="spellStart"/>
+      <w:r>
+        <w:rPr>
+          <w:rFonts w:ascii="Times New Roman" w:hAnsi="Times New Roman" w:cs="Times New Roman"/>
+          <w:sz w:val="28"/>
+          <w:szCs w:val="28"/>
+        </w:rPr>
+        <w:t>modelul</w:t>
+      </w:r>
+      <w:proofErr w:type="spellEnd"/>
+      <w:r>
+        <w:rPr>
+          <w:rFonts w:ascii="Times New Roman" w:hAnsi="Times New Roman" w:cs="Times New Roman"/>
+          <w:sz w:val="28"/>
+          <w:szCs w:val="28"/>
+        </w:rPr>
+        <w:t xml:space="preserve"> add-</w:t>
+      </w:r>
+      <w:proofErr w:type="spellStart"/>
+      <w:r>
+        <w:rPr>
+          <w:rFonts w:ascii="Times New Roman" w:hAnsi="Times New Roman" w:cs="Times New Roman"/>
+          <w:sz w:val="28"/>
+          <w:szCs w:val="28"/>
+        </w:rPr>
+        <w:t>notif.php</w:t>
+      </w:r>
+      <w:proofErr w:type="spellEnd"/>
+      <w:r>
+        <w:rPr>
+          <w:rFonts w:ascii="Times New Roman" w:hAnsi="Times New Roman" w:cs="Times New Roman"/>
+          <w:sz w:val="28"/>
+          <w:szCs w:val="28"/>
+        </w:rPr>
+        <w:t xml:space="preserve"> care </w:t>
+      </w:r>
+      <w:proofErr w:type="spellStart"/>
+      <w:r>
+        <w:rPr>
+          <w:rFonts w:ascii="Times New Roman" w:hAnsi="Times New Roman" w:cs="Times New Roman"/>
+          <w:sz w:val="28"/>
+          <w:szCs w:val="28"/>
+        </w:rPr>
+        <w:t>va</w:t>
+      </w:r>
+      <w:proofErr w:type="spellEnd"/>
+      <w:r>
+        <w:rPr>
+          <w:rFonts w:ascii="Times New Roman" w:hAnsi="Times New Roman" w:cs="Times New Roman"/>
+          <w:sz w:val="28"/>
+          <w:szCs w:val="28"/>
+        </w:rPr>
+        <w:t xml:space="preserve"> introduce </w:t>
+      </w:r>
+      <w:proofErr w:type="spellStart"/>
+      <w:r>
+        <w:rPr>
+          <w:rFonts w:ascii="Times New Roman" w:hAnsi="Times New Roman" w:cs="Times New Roman"/>
+          <w:sz w:val="28"/>
+          <w:szCs w:val="28"/>
+        </w:rPr>
+        <w:t>toate</w:t>
+      </w:r>
+      <w:proofErr w:type="spellEnd"/>
+      <w:r>
+        <w:rPr>
+          <w:rFonts w:ascii="Times New Roman" w:hAnsi="Times New Roman" w:cs="Times New Roman"/>
+          <w:sz w:val="28"/>
+          <w:szCs w:val="28"/>
+        </w:rPr>
+        <w:t xml:space="preserve"> </w:t>
+      </w:r>
+      <w:proofErr w:type="spellStart"/>
+      <w:r>
+        <w:rPr>
+          <w:rFonts w:ascii="Times New Roman" w:hAnsi="Times New Roman" w:cs="Times New Roman"/>
+          <w:sz w:val="28"/>
+          <w:szCs w:val="28"/>
+        </w:rPr>
+        <w:t>datele</w:t>
+      </w:r>
+      <w:proofErr w:type="spellEnd"/>
+      <w:r>
+        <w:rPr>
+          <w:rFonts w:ascii="Times New Roman" w:hAnsi="Times New Roman" w:cs="Times New Roman"/>
+          <w:sz w:val="28"/>
+          <w:szCs w:val="28"/>
+        </w:rPr>
+        <w:t xml:space="preserve"> </w:t>
+      </w:r>
+      <w:proofErr w:type="spellStart"/>
+      <w:r>
+        <w:rPr>
+          <w:rFonts w:ascii="Times New Roman" w:hAnsi="Times New Roman" w:cs="Times New Roman"/>
+          <w:sz w:val="28"/>
+          <w:szCs w:val="28"/>
+        </w:rPr>
+        <w:t>modelate</w:t>
+      </w:r>
+      <w:proofErr w:type="spellEnd"/>
+      <w:r>
+        <w:rPr>
+          <w:rFonts w:ascii="Times New Roman" w:hAnsi="Times New Roman" w:cs="Times New Roman"/>
+          <w:sz w:val="28"/>
+          <w:szCs w:val="28"/>
+        </w:rPr>
+        <w:t xml:space="preserve"> in </w:t>
+      </w:r>
+      <w:proofErr w:type="spellStart"/>
+      <w:r>
+        <w:rPr>
+          <w:rFonts w:ascii="Times New Roman" w:hAnsi="Times New Roman" w:cs="Times New Roman"/>
+          <w:sz w:val="28"/>
+          <w:szCs w:val="28"/>
+        </w:rPr>
+        <w:t>tabelul</w:t>
+      </w:r>
+      <w:proofErr w:type="spellEnd"/>
+      <w:r>
+        <w:rPr>
+          <w:rFonts w:ascii="Times New Roman" w:hAnsi="Times New Roman" w:cs="Times New Roman"/>
+          <w:sz w:val="28"/>
+          <w:szCs w:val="28"/>
+        </w:rPr>
+        <w:t xml:space="preserve"> notifications din DB.</w:t>
+      </w:r>
+    </w:p>
+    <w:p>
+      <w:pPr>
+        <w:rPr>
+          <w:rFonts w:ascii="Times New Roman" w:hAnsi="Times New Roman" w:cs="Times New Roman"/>
+          <w:sz w:val="28"/>
+          <w:szCs w:val="28"/>
+        </w:rPr>
+      </w:pPr>
+      <w:proofErr w:type="spellStart"/>
+      <w:r>
+        <w:rPr>
+          <w:rFonts w:ascii="Times New Roman" w:hAnsi="Times New Roman" w:cs="Times New Roman"/>
+          <w:sz w:val="28"/>
+          <w:szCs w:val="28"/>
+        </w:rPr>
+        <w:t>Toate</w:t>
+      </w:r>
+      <w:proofErr w:type="spellEnd"/>
+      <w:r>
+        <w:rPr>
+          <w:rFonts w:ascii="Times New Roman" w:hAnsi="Times New Roman" w:cs="Times New Roman"/>
+          <w:sz w:val="28"/>
+          <w:szCs w:val="28"/>
+        </w:rPr>
+        <w:t xml:space="preserve"> </w:t>
+      </w:r>
+      <w:proofErr w:type="spellStart"/>
+      <w:r>
+        <w:rPr>
+          <w:rFonts w:ascii="Times New Roman" w:hAnsi="Times New Roman" w:cs="Times New Roman"/>
+          <w:sz w:val="28"/>
+          <w:szCs w:val="28"/>
+        </w:rPr>
+        <w:t>informatiile</w:t>
+      </w:r>
+      <w:proofErr w:type="spellEnd"/>
+      <w:r>
+        <w:rPr>
+          <w:rFonts w:ascii="Times New Roman" w:hAnsi="Times New Roman" w:cs="Times New Roman"/>
+          <w:sz w:val="28"/>
+          <w:szCs w:val="28"/>
+        </w:rPr>
+        <w:t xml:space="preserve"> sunt </w:t>
+      </w:r>
+      <w:proofErr w:type="spellStart"/>
+      <w:r>
+        <w:rPr>
+          <w:rFonts w:ascii="Times New Roman" w:hAnsi="Times New Roman" w:cs="Times New Roman"/>
+          <w:sz w:val="28"/>
+          <w:szCs w:val="28"/>
+        </w:rPr>
+        <w:t>luate</w:t>
+      </w:r>
+      <w:proofErr w:type="spellEnd"/>
+      <w:r>
+        <w:rPr>
+          <w:rFonts w:ascii="Times New Roman" w:hAnsi="Times New Roman" w:cs="Times New Roman"/>
+          <w:sz w:val="28"/>
+          <w:szCs w:val="28"/>
+        </w:rPr>
+        <w:t xml:space="preserve"> din DB </w:t>
+      </w:r>
+      <w:proofErr w:type="spellStart"/>
+      <w:r>
+        <w:rPr>
+          <w:rFonts w:ascii="Times New Roman" w:hAnsi="Times New Roman" w:cs="Times New Roman"/>
+          <w:sz w:val="28"/>
+          <w:szCs w:val="28"/>
+        </w:rPr>
+        <w:t>cand</w:t>
+      </w:r>
+      <w:proofErr w:type="spellEnd"/>
+      <w:r>
+        <w:rPr>
+          <w:rFonts w:ascii="Times New Roman" w:hAnsi="Times New Roman" w:cs="Times New Roman"/>
+          <w:sz w:val="28"/>
+          <w:szCs w:val="28"/>
+        </w:rPr>
+        <w:t xml:space="preserve"> </w:t>
+      </w:r>
+      <w:proofErr w:type="spellStart"/>
+      <w:r>
+        <w:rPr>
+          <w:rFonts w:ascii="Times New Roman" w:hAnsi="Times New Roman" w:cs="Times New Roman"/>
+          <w:sz w:val="28"/>
+          <w:szCs w:val="28"/>
+        </w:rPr>
+        <w:t>userul</w:t>
+      </w:r>
+      <w:proofErr w:type="spellEnd"/>
+      <w:r>
+        <w:rPr>
+          <w:rFonts w:ascii="Times New Roman" w:hAnsi="Times New Roman" w:cs="Times New Roman"/>
+          <w:sz w:val="28"/>
+          <w:szCs w:val="28"/>
+        </w:rPr>
+        <w:t xml:space="preserve"> </w:t>
+      </w:r>
+      <w:proofErr w:type="spellStart"/>
+      <w:r>
+        <w:rPr>
+          <w:rFonts w:ascii="Times New Roman" w:hAnsi="Times New Roman" w:cs="Times New Roman"/>
+          <w:sz w:val="28"/>
+          <w:szCs w:val="28"/>
+        </w:rPr>
+        <w:t>acceseaza</w:t>
+      </w:r>
+      <w:proofErr w:type="spellEnd"/>
+      <w:r>
+        <w:rPr>
+          <w:rFonts w:ascii="Times New Roman" w:hAnsi="Times New Roman" w:cs="Times New Roman"/>
+          <w:sz w:val="28"/>
+          <w:szCs w:val="28"/>
+        </w:rPr>
+        <w:t xml:space="preserve"> </w:t>
+      </w:r>
+      <w:proofErr w:type="spellStart"/>
+      <w:r>
+        <w:rPr>
+          <w:rFonts w:ascii="Times New Roman" w:hAnsi="Times New Roman" w:cs="Times New Roman"/>
+          <w:sz w:val="28"/>
+          <w:szCs w:val="28"/>
+        </w:rPr>
+        <w:t>contul</w:t>
+      </w:r>
+      <w:proofErr w:type="spellEnd"/>
+      <w:r>
+        <w:rPr>
+          <w:rFonts w:ascii="Times New Roman" w:hAnsi="Times New Roman" w:cs="Times New Roman"/>
+          <w:sz w:val="28"/>
+          <w:szCs w:val="28"/>
+        </w:rPr>
+        <w:t xml:space="preserve">/una din </w:t>
+      </w:r>
+      <w:proofErr w:type="spellStart"/>
+      <w:r>
+        <w:rPr>
+          <w:rFonts w:ascii="Times New Roman" w:hAnsi="Times New Roman" w:cs="Times New Roman"/>
+          <w:sz w:val="28"/>
+          <w:szCs w:val="28"/>
+        </w:rPr>
+        <w:t>pagini</w:t>
+      </w:r>
+      <w:proofErr w:type="spellEnd"/>
+      <w:r>
+        <w:rPr>
+          <w:rFonts w:ascii="Times New Roman" w:hAnsi="Times New Roman" w:cs="Times New Roman"/>
+          <w:sz w:val="28"/>
+          <w:szCs w:val="28"/>
+        </w:rPr>
+        <w:t xml:space="preserve"> </w:t>
+      </w:r>
+      <w:proofErr w:type="spellStart"/>
+      <w:r>
+        <w:rPr>
+          <w:rFonts w:ascii="Times New Roman" w:hAnsi="Times New Roman" w:cs="Times New Roman"/>
+          <w:sz w:val="28"/>
+          <w:szCs w:val="28"/>
+        </w:rPr>
+        <w:t>folosind</w:t>
+      </w:r>
+      <w:proofErr w:type="spellEnd"/>
+      <w:r>
+        <w:rPr>
+          <w:rFonts w:ascii="Times New Roman" w:hAnsi="Times New Roman" w:cs="Times New Roman"/>
+          <w:sz w:val="28"/>
+          <w:szCs w:val="28"/>
+        </w:rPr>
+        <w:t xml:space="preserve"> trip-</w:t>
+      </w:r>
+      <w:proofErr w:type="spellStart"/>
+      <w:r>
+        <w:rPr>
+          <w:rFonts w:ascii="Times New Roman" w:hAnsi="Times New Roman" w:cs="Times New Roman"/>
+          <w:sz w:val="28"/>
+          <w:szCs w:val="28"/>
+        </w:rPr>
+        <w:t>render.php</w:t>
+      </w:r>
+      <w:proofErr w:type="spellEnd"/>
+      <w:r>
+        <w:rPr>
+          <w:rFonts w:ascii="Times New Roman" w:hAnsi="Times New Roman" w:cs="Times New Roman"/>
+          <w:sz w:val="28"/>
+          <w:szCs w:val="28"/>
+        </w:rPr>
+        <w:t xml:space="preserve"> </w:t>
+      </w:r>
+      <w:proofErr w:type="spellStart"/>
+      <w:r>
+        <w:rPr>
+          <w:rFonts w:ascii="Times New Roman" w:hAnsi="Times New Roman" w:cs="Times New Roman"/>
+          <w:sz w:val="28"/>
+          <w:szCs w:val="28"/>
+        </w:rPr>
+        <w:t>si</w:t>
+      </w:r>
+      <w:proofErr w:type="spellEnd"/>
+      <w:r>
+        <w:rPr>
+          <w:rFonts w:ascii="Times New Roman" w:hAnsi="Times New Roman" w:cs="Times New Roman"/>
+          <w:sz w:val="28"/>
+          <w:szCs w:val="28"/>
+        </w:rPr>
+        <w:t xml:space="preserve"> notifications-</w:t>
+      </w:r>
+      <w:proofErr w:type="spellStart"/>
+      <w:r>
+        <w:rPr>
+          <w:rFonts w:ascii="Times New Roman" w:hAnsi="Times New Roman" w:cs="Times New Roman"/>
+          <w:sz w:val="28"/>
+          <w:szCs w:val="28"/>
+        </w:rPr>
+        <w:t>render.php</w:t>
+      </w:r>
+      <w:proofErr w:type="spellEnd"/>
+      <w:r>
+        <w:rPr>
+          <w:rFonts w:ascii="Times New Roman" w:hAnsi="Times New Roman" w:cs="Times New Roman"/>
+          <w:sz w:val="28"/>
+          <w:szCs w:val="28"/>
+        </w:rPr>
+        <w:t>.</w:t>
+      </w:r>
+    </w:p>
+    <w:p>
+      <w:pPr>
+        <w:rPr>
+          <w:b/>
+        </w:rPr>
+      </w:pPr>
+    </w:p>
     <w:sectPr>
       <w:pgSz w:w="12240" w:h="15840"/>
       <w:pgMar w:top="1440" w:right="1440" w:bottom="1440" w:left="1440" w:header="720" w:footer="720" w:gutter="0"/>
@@ -10630,6 +14964,135 @@
     </w:p>
   </w:footnote>
 </w:footnotes>
+</file>
+
+<file path=word/numbering.xml><?xml version="1.0" encoding="utf-8"?>
+<w:numbering xmlns:wpc="http://schemas.microsoft.com/office/word/2010/wordprocessingCanvas" xmlns:cx="http://schemas.microsoft.com/office/drawing/2014/chartex" xmlns:cx1="http://schemas.microsoft.com/office/drawing/2015/9/8/chartex" xmlns:cx2="http://schemas.microsoft.com/office/drawing/2015/10/21/chartex" xmlns:cx3="http://schemas.microsoft.com/office/drawing/2016/5/9/chartex" xmlns:cx4="http://schemas.microsoft.com/office/drawing/2016/5/10/chartex" xmlns:cx5="http://schemas.microsoft.com/office/drawing/2016/5/11/chartex" xmlns:cx6="http://schemas.microsoft.com/office/drawing/2016/5/12/chartex" xmlns:cx7="http://schemas.microsoft.com/office/drawing/2016/5/13/chartex" xmlns:cx8="http://schemas.microsoft.com/office/drawing/2016/5/14/chartex" xmlns:mc="http://schemas.openxmlformats.org/markup-compatibility/2006" xmlns:aink="http://schemas.microsoft.com/office/drawing/2016/ink" xmlns:am3d="http://schemas.microsoft.com/office/drawing/2017/model3d" xmlns:o="urn:schemas-microsoft-com:office:office" xmlns:r="http://schemas.openxmlformats.org/officeDocument/2006/relationships" xmlns:m="http://schemas.openxmlformats.org/officeDocument/2006/math" xmlns:v="urn:schemas-microsoft-com:vml" xmlns:wp14="http://schemas.microsoft.com/office/word/2010/wordprocessingDrawing" xmlns:wp="http://schemas.openxmlformats.org/drawingml/2006/wordprocessingDrawing" xmlns:w10="urn:schemas-microsoft-com:office:word" xmlns:w="http://schemas.openxmlformats.org/wordprocessingml/2006/main" xmlns:w14="http://schemas.microsoft.com/office/word/2010/wordml" xmlns:w15="http://schemas.microsoft.com/office/word/2012/wordml" xmlns:w16cid="http://schemas.microsoft.com/office/word/2016/wordml/cid" xmlns:w16se="http://schemas.microsoft.com/office/word/2015/wordml/symex" xmlns:wpg="http://schemas.microsoft.com/office/word/2010/wordprocessingGroup" xmlns:wpi="http://schemas.microsoft.com/office/word/2010/wordprocessingInk" xmlns:wne="http://schemas.microsoft.com/office/word/2006/wordml" xmlns:wps="http://schemas.microsoft.com/office/word/2010/wordprocessingShape" mc:Ignorable="w14 w15 w16se w16cid wp14">
+  <w:abstractNum w:abstractNumId="0" w15:restartNumberingAfterBreak="0">
+    <w:nsid w:val="4DA31908"/>
+    <w:multiLevelType w:val="hybridMultilevel"/>
+    <w:tmpl w:val="B296BA76"/>
+    <w:lvl w:ilvl="0" w:tplc="A2D0AA60">
+      <w:numFmt w:val="bullet"/>
+      <w:lvlText w:val="-"/>
+      <w:lvlJc w:val="left"/>
+      <w:pPr>
+        <w:ind w:left="720" w:hanging="360"/>
+      </w:pPr>
+      <w:rPr>
+        <w:rFonts w:ascii="Calibri" w:eastAsiaTheme="minorHAnsi" w:hAnsi="Calibri" w:cs="Calibri" w:hint="default"/>
+      </w:rPr>
+    </w:lvl>
+    <w:lvl w:ilvl="1" w:tplc="04090003">
+      <w:start w:val="1"/>
+      <w:numFmt w:val="bullet"/>
+      <w:lvlText w:val="o"/>
+      <w:lvlJc w:val="left"/>
+      <w:pPr>
+        <w:ind w:left="1440" w:hanging="360"/>
+      </w:pPr>
+      <w:rPr>
+        <w:rFonts w:ascii="Courier New" w:hAnsi="Courier New" w:cs="Courier New" w:hint="default"/>
+      </w:rPr>
+    </w:lvl>
+    <w:lvl w:ilvl="2" w:tplc="04090005">
+      <w:start w:val="1"/>
+      <w:numFmt w:val="bullet"/>
+      <w:lvlText w:val=""/>
+      <w:lvlJc w:val="left"/>
+      <w:pPr>
+        <w:ind w:left="2160" w:hanging="360"/>
+      </w:pPr>
+      <w:rPr>
+        <w:rFonts w:ascii="Wingdings" w:hAnsi="Wingdings" w:hint="default"/>
+      </w:rPr>
+    </w:lvl>
+    <w:lvl w:ilvl="3" w:tplc="04090001">
+      <w:start w:val="1"/>
+      <w:numFmt w:val="bullet"/>
+      <w:lvlText w:val=""/>
+      <w:lvlJc w:val="left"/>
+      <w:pPr>
+        <w:ind w:left="2880" w:hanging="360"/>
+      </w:pPr>
+      <w:rPr>
+        <w:rFonts w:ascii="Symbol" w:hAnsi="Symbol" w:hint="default"/>
+      </w:rPr>
+    </w:lvl>
+    <w:lvl w:ilvl="4" w:tplc="04090003">
+      <w:start w:val="1"/>
+      <w:numFmt w:val="bullet"/>
+      <w:lvlText w:val="o"/>
+      <w:lvlJc w:val="left"/>
+      <w:pPr>
+        <w:ind w:left="3600" w:hanging="360"/>
+      </w:pPr>
+      <w:rPr>
+        <w:rFonts w:ascii="Courier New" w:hAnsi="Courier New" w:cs="Courier New" w:hint="default"/>
+      </w:rPr>
+    </w:lvl>
+    <w:lvl w:ilvl="5" w:tplc="04090005">
+      <w:start w:val="1"/>
+      <w:numFmt w:val="bullet"/>
+      <w:lvlText w:val=""/>
+      <w:lvlJc w:val="left"/>
+      <w:pPr>
+        <w:ind w:left="4320" w:hanging="360"/>
+      </w:pPr>
+      <w:rPr>
+        <w:rFonts w:ascii="Wingdings" w:hAnsi="Wingdings" w:hint="default"/>
+      </w:rPr>
+    </w:lvl>
+    <w:lvl w:ilvl="6" w:tplc="04090001">
+      <w:start w:val="1"/>
+      <w:numFmt w:val="bullet"/>
+      <w:lvlText w:val=""/>
+      <w:lvlJc w:val="left"/>
+      <w:pPr>
+        <w:ind w:left="5040" w:hanging="360"/>
+      </w:pPr>
+      <w:rPr>
+        <w:rFonts w:ascii="Symbol" w:hAnsi="Symbol" w:hint="default"/>
+      </w:rPr>
+    </w:lvl>
+    <w:lvl w:ilvl="7" w:tplc="04090003">
+      <w:start w:val="1"/>
+      <w:numFmt w:val="bullet"/>
+      <w:lvlText w:val="o"/>
+      <w:lvlJc w:val="left"/>
+      <w:pPr>
+        <w:ind w:left="5760" w:hanging="360"/>
+      </w:pPr>
+      <w:rPr>
+        <w:rFonts w:ascii="Courier New" w:hAnsi="Courier New" w:cs="Courier New" w:hint="default"/>
+      </w:rPr>
+    </w:lvl>
+    <w:lvl w:ilvl="8" w:tplc="04090005">
+      <w:start w:val="1"/>
+      <w:numFmt w:val="bullet"/>
+      <w:lvlText w:val=""/>
+      <w:lvlJc w:val="left"/>
+      <w:pPr>
+        <w:ind w:left="6480" w:hanging="360"/>
+      </w:pPr>
+      <w:rPr>
+        <w:rFonts w:ascii="Wingdings" w:hAnsi="Wingdings" w:hint="default"/>
+      </w:rPr>
+    </w:lvl>
+  </w:abstractNum>
+  <w:num w:numId="1">
+    <w:abstractNumId w:val="0"/>
+    <w:lvlOverride w:ilvl="0"/>
+    <w:lvlOverride w:ilvl="1"/>
+    <w:lvlOverride w:ilvl="2"/>
+    <w:lvlOverride w:ilvl="3"/>
+    <w:lvlOverride w:ilvl="4"/>
+    <w:lvlOverride w:ilvl="5"/>
+    <w:lvlOverride w:ilvl="6"/>
+    <w:lvlOverride w:ilvl="7"/>
+    <w:lvlOverride w:ilvl="8"/>
+  </w:num>
+</w:numbering>
 </file>
 
 <file path=word/styles.xml><?xml version="1.0" encoding="utf-8"?>
@@ -10755,6 +15218,7 @@
     <w:lsdException w:name="HTML Sample" w:semiHidden="1" w:unhideWhenUsed="1"/>
     <w:lsdException w:name="HTML Typewriter" w:semiHidden="1" w:unhideWhenUsed="1"/>
     <w:lsdException w:name="HTML Variable" w:semiHidden="1" w:unhideWhenUsed="1"/>
+    <w:lsdException w:name="Normal Table" w:semiHidden="1" w:unhideWhenUsed="1"/>
     <w:lsdException w:name="annotation subject" w:semiHidden="1" w:unhideWhenUsed="1"/>
     <w:lsdException w:name="No List" w:semiHidden="1" w:unhideWhenUsed="1"/>
     <w:lsdException w:name="Outline List 1" w:semiHidden="1" w:unhideWhenUsed="1"/>
@@ -10801,8 +15265,10 @@
     <w:lsdException w:name="Table Subtle 2" w:semiHidden="1" w:unhideWhenUsed="1"/>
     <w:lsdException w:name="Table Web 1" w:semiHidden="1" w:unhideWhenUsed="1"/>
     <w:lsdException w:name="Table Web 2" w:semiHidden="1" w:unhideWhenUsed="1"/>
+    <w:lsdException w:name="Table Web 3" w:semiHidden="1" w:unhideWhenUsed="1"/>
     <w:lsdException w:name="Balloon Text" w:semiHidden="1" w:unhideWhenUsed="1"/>
     <w:lsdException w:name="Table Grid" w:uiPriority="39"/>
+    <w:lsdException w:name="Table Theme" w:semiHidden="1" w:unhideWhenUsed="1"/>
     <w:lsdException w:name="Placeholder Text" w:semiHidden="1"/>
     <w:lsdException w:name="No Spacing" w:uiPriority="1" w:qFormat="1"/>
     <w:lsdException w:name="Light Shading" w:uiPriority="60"/>
@@ -11129,6 +15595,50 @@
     <w:uiPriority w:val="99"/>
     <w:rsid w:val="00111B81"/>
   </w:style>
+  <w:style w:type="character" w:styleId="Hyperlink">
+    <w:name w:val="Hyperlink"/>
+    <w:basedOn w:val="DefaultParagraphFont"/>
+    <w:uiPriority w:val="99"/>
+    <w:semiHidden/>
+    <w:unhideWhenUsed/>
+    <w:rsid w:val="00C06F7B"/>
+    <w:rPr>
+      <w:color w:val="0000FF"/>
+      <w:u w:val="single"/>
+    </w:rPr>
+  </w:style>
+  <w:style w:type="paragraph" w:styleId="ListParagraph">
+    <w:name w:val="List Paragraph"/>
+    <w:basedOn w:val="Normal"/>
+    <w:uiPriority w:val="34"/>
+    <w:qFormat/>
+    <w:rsid w:val="00C06F7B"/>
+    <w:pPr>
+      <w:spacing w:line="256" w:lineRule="auto"/>
+      <w:ind w:left="720"/>
+      <w:contextualSpacing/>
+    </w:pPr>
+  </w:style>
+  <w:style w:type="table" w:styleId="TableGrid">
+    <w:name w:val="Table Grid"/>
+    <w:basedOn w:val="TableNormal"/>
+    <w:uiPriority w:val="39"/>
+    <w:rsid w:val="00C06F7B"/>
+    <w:pPr>
+      <w:spacing w:after="0" w:line="240" w:lineRule="auto"/>
+    </w:pPr>
+    <w:tblPr>
+      <w:tblInd w:w="0" w:type="nil"/>
+      <w:tblBorders>
+        <w:top w:val="single" w:sz="4" w:space="0" w:color="auto"/>
+        <w:left w:val="single" w:sz="4" w:space="0" w:color="auto"/>
+        <w:bottom w:val="single" w:sz="4" w:space="0" w:color="auto"/>
+        <w:right w:val="single" w:sz="4" w:space="0" w:color="auto"/>
+        <w:insideH w:val="single" w:sz="4" w:space="0" w:color="auto"/>
+        <w:insideV w:val="single" w:sz="4" w:space="0" w:color="auto"/>
+      </w:tblBorders>
+    </w:tblPr>
+  </w:style>
 </w:styles>
 </file>
 

</xml_diff>